<commit_message>
alter my name in cv
</commit_message>
<xml_diff>
--- a/cv-pdf/Resume-Khoa-MinHi-Dev.docx
+++ b/cv-pdf/Resume-Khoa-MinHi-Dev.docx
@@ -14,7 +14,20 @@
         <w:rPr>
           <w:sz w:val="48"/>
         </w:rPr>
-        <w:t>Khoa MinHi</w:t>
+        <w:t>Phạm Minh Khoa</w:t>
+      </w:r>
+    </w:p>
+    <w:p>
+      <w:pPr>
+        <w:spacing w:line="259" w:lineRule="auto"/>
+        <w:jc w:val="center"/>
+      </w:pPr>
+      <w:r>
+        <w:rPr>
+          <w:sz w:val="20"/>
+          <w:szCs w:val="20"/>
+        </w:rPr>
+        <w:t>(Khoa MinHi)</w:t>
       </w:r>
     </w:p>
     <w:p>
@@ -441,6 +454,9 @@
       </w:pPr>
       <w:r>
         <w:t>Experience</w:t>
+      </w:r>
+      <w:r>
+        <w:t>s</w:t>
       </w:r>
     </w:p>
     <w:p>
@@ -1124,6 +1140,7 @@
         </w:numPr>
       </w:pPr>
       <w:r>
+        <w:lastRenderedPageBreak/>
         <w:t xml:space="preserve">Github: </w:t>
       </w:r>
       <w:hyperlink r:id="rId18" w:history="1">
@@ -1790,6 +1807,9 @@
         <w:t>Education</w:t>
       </w:r>
       <w:bookmarkEnd w:id="0"/>
+      <w:r>
+        <w:t>s</w:t>
+      </w:r>
     </w:p>
     <w:p>
       <w:pPr>
@@ -2044,7 +2064,7 @@
         <v:path o:extrusionok="f" gradientshapeok="t" o:connecttype="rect"/>
         <o:lock v:ext="edit" aspectratio="t"/>
       </v:shapetype>
-      <v:shape id="_x0000_i1069" type="#_x0000_t75" style="width:75pt;height:75pt;visibility:visible;mso-wrap-style:square" o:bullet="t">
+      <v:shape id="_x0000_i1060" type="#_x0000_t75" style="width:75pt;height:75pt;visibility:visible;mso-wrap-style:square" o:bullet="t">
         <v:imagedata r:id="rId1" o:title=""/>
       </v:shape>
     </w:pict>

</xml_diff>

<commit_message>
(feat) October 2024 update curriculumn vitae
</commit_message>
<xml_diff>
--- a/cv-pdf/Resume-Khoa-MinHi-Dev.docx
+++ b/cv-pdf/Resume-Khoa-MinHi-Dev.docx
@@ -1,6 +1,6 @@
 
 <file path=word/document.xml><?xml version="1.0" encoding="utf-8"?>
-<w:document xmlns:wpc="http://schemas.microsoft.com/office/word/2010/wordprocessingCanvas" xmlns:cx="http://schemas.microsoft.com/office/drawing/2014/chartex" xmlns:cx1="http://schemas.microsoft.com/office/drawing/2015/9/8/chartex" xmlns:cx2="http://schemas.microsoft.com/office/drawing/2015/10/21/chartex" xmlns:cx3="http://schemas.microsoft.com/office/drawing/2016/5/9/chartex" xmlns:cx4="http://schemas.microsoft.com/office/drawing/2016/5/10/chartex" xmlns:cx5="http://schemas.microsoft.com/office/drawing/2016/5/11/chartex" xmlns:cx6="http://schemas.microsoft.com/office/drawing/2016/5/12/chartex" xmlns:cx7="http://schemas.microsoft.com/office/drawing/2016/5/13/chartex" xmlns:cx8="http://schemas.microsoft.com/office/drawing/2016/5/14/chartex" xmlns:mc="http://schemas.openxmlformats.org/markup-compatibility/2006" xmlns:aink="http://schemas.microsoft.com/office/drawing/2016/ink" xmlns:am3d="http://schemas.microsoft.com/office/drawing/2017/model3d" xmlns:o="urn:schemas-microsoft-com:office:office" xmlns:oel="http://schemas.microsoft.com/office/2019/extlst" xmlns:r="http://schemas.openxmlformats.org/officeDocument/2006/relationships" xmlns:m="http://schemas.openxmlformats.org/officeDocument/2006/math" xmlns:v="urn:schemas-microsoft-com:vml" xmlns:wp14="http://schemas.microsoft.com/office/word/2010/wordprocessingDrawing" xmlns:wp="http://schemas.openxmlformats.org/drawingml/2006/wordprocessingDrawing" xmlns:w10="urn:schemas-microsoft-com:office:word" xmlns:w="http://schemas.openxmlformats.org/wordprocessingml/2006/main" xmlns:w14="http://schemas.microsoft.com/office/word/2010/wordml" xmlns:w15="http://schemas.microsoft.com/office/word/2012/wordml" xmlns:w16cex="http://schemas.microsoft.com/office/word/2018/wordml/cex" xmlns:w16cid="http://schemas.microsoft.com/office/word/2016/wordml/cid" xmlns:w16="http://schemas.microsoft.com/office/word/2018/wordml" xmlns:w16sdtdh="http://schemas.microsoft.com/office/word/2020/wordml/sdtdatahash" xmlns:w16se="http://schemas.microsoft.com/office/word/2015/wordml/symex" xmlns:wpg="http://schemas.microsoft.com/office/word/2010/wordprocessingGroup" xmlns:wpi="http://schemas.microsoft.com/office/word/2010/wordprocessingInk" xmlns:wne="http://schemas.microsoft.com/office/word/2006/wordml" xmlns:wps="http://schemas.microsoft.com/office/word/2010/wordprocessingShape" mc:Ignorable="w14 w15 w16se w16cid w16 w16cex w16sdtdh wp14">
+<w:document xmlns:wpc="http://schemas.microsoft.com/office/word/2010/wordprocessingCanvas" xmlns:cx="http://schemas.microsoft.com/office/drawing/2014/chartex" xmlns:cx1="http://schemas.microsoft.com/office/drawing/2015/9/8/chartex" xmlns:cx2="http://schemas.microsoft.com/office/drawing/2015/10/21/chartex" xmlns:cx3="http://schemas.microsoft.com/office/drawing/2016/5/9/chartex" xmlns:cx4="http://schemas.microsoft.com/office/drawing/2016/5/10/chartex" xmlns:cx5="http://schemas.microsoft.com/office/drawing/2016/5/11/chartex" xmlns:cx6="http://schemas.microsoft.com/office/drawing/2016/5/12/chartex" xmlns:cx7="http://schemas.microsoft.com/office/drawing/2016/5/13/chartex" xmlns:cx8="http://schemas.microsoft.com/office/drawing/2016/5/14/chartex" xmlns:mc="http://schemas.openxmlformats.org/markup-compatibility/2006" xmlns:aink="http://schemas.microsoft.com/office/drawing/2016/ink" xmlns:am3d="http://schemas.microsoft.com/office/drawing/2017/model3d" xmlns:o="urn:schemas-microsoft-com:office:office" xmlns:oel="http://schemas.microsoft.com/office/2019/extlst" xmlns:r="http://schemas.openxmlformats.org/officeDocument/2006/relationships" xmlns:m="http://schemas.openxmlformats.org/officeDocument/2006/math" xmlns:v="urn:schemas-microsoft-com:vml" xmlns:wp14="http://schemas.microsoft.com/office/word/2010/wordprocessingDrawing" xmlns:wp="http://schemas.openxmlformats.org/drawingml/2006/wordprocessingDrawing" xmlns:w10="urn:schemas-microsoft-com:office:word" xmlns:w="http://schemas.openxmlformats.org/wordprocessingml/2006/main" xmlns:w14="http://schemas.microsoft.com/office/word/2010/wordml" xmlns:w15="http://schemas.microsoft.com/office/word/2012/wordml" xmlns:w16cex="http://schemas.microsoft.com/office/word/2018/wordml/cex" xmlns:w16cid="http://schemas.microsoft.com/office/word/2016/wordml/cid" xmlns:w16="http://schemas.microsoft.com/office/word/2018/wordml" xmlns:w16du="http://schemas.microsoft.com/office/word/2023/wordml/word16du" xmlns:w16sdtdh="http://schemas.microsoft.com/office/word/2020/wordml/sdtdatahash" xmlns:w16se="http://schemas.microsoft.com/office/word/2015/wordml/symex" xmlns:wpg="http://schemas.microsoft.com/office/word/2010/wordprocessingGroup" xmlns:wpi="http://schemas.microsoft.com/office/word/2010/wordprocessingInk" xmlns:wne="http://schemas.microsoft.com/office/word/2006/wordml" xmlns:wps="http://schemas.microsoft.com/office/word/2010/wordprocessingShape" mc:Ignorable="w14 w15 w16se w16cid w16 w16cex w16sdtdh w16du wp14">
   <w:body>
     <w:p>
       <w:pPr>
@@ -141,6 +141,10 @@
         </w:numPr>
         <w:spacing w:after="25" w:line="264" w:lineRule="auto"/>
         <w:ind w:right="196"/>
+        <w:rPr>
+          <w:b/>
+          <w:bCs/>
+        </w:rPr>
       </w:pPr>
       <w:r>
         <w:rPr>
@@ -149,17 +153,20 @@
           <w:i/>
           <w:iCs/>
         </w:rPr>
-        <w:t>Nodejs</w:t>
-      </w:r>
-      <w:r>
-        <w:t xml:space="preserve">: </w:t>
-      </w:r>
-      <w:r>
-        <w:rPr>
-          <w:b/>
-          <w:bCs/>
-        </w:rPr>
-        <w:t>Expressjs</w:t>
+        <w:t>PHP</w:t>
+      </w:r>
+      <w:r>
+        <w:t xml:space="preserve">, Server queue, </w:t>
+      </w:r>
+      <w:r>
+        <w:rPr>
+          <w:b/>
+          <w:bCs/>
+        </w:rPr>
+        <w:t>Crontab</w:t>
+      </w:r>
+      <w:r>
+        <w:t>, API, Socket</w:t>
       </w:r>
       <w:r>
         <w:t xml:space="preserve">, </w:t>
@@ -169,7 +176,34 @@
           <w:b/>
           <w:bCs/>
         </w:rPr>
-        <w:t>Moleculer</w:t>
+        <w:t>MongoDB</w:t>
+      </w:r>
+      <w:r>
+        <w:t xml:space="preserve">, </w:t>
+      </w:r>
+      <w:r>
+        <w:rPr>
+          <w:b/>
+          <w:bCs/>
+        </w:rPr>
+        <w:t>Redis</w:t>
+      </w:r>
+    </w:p>
+    <w:p>
+      <w:pPr>
+        <w:spacing w:after="25" w:line="264" w:lineRule="auto"/>
+        <w:ind w:right="196"/>
+        <w:rPr>
+          <w:b/>
+          <w:bCs/>
+        </w:rPr>
+      </w:pPr>
+      <w:r>
+        <w:rPr>
+          <w:b/>
+          <w:bCs/>
+        </w:rPr>
+        <w:t>Front-end:</w:t>
       </w:r>
     </w:p>
     <w:p>
@@ -180,126 +214,44 @@
         </w:numPr>
         <w:spacing w:after="25" w:line="264" w:lineRule="auto"/>
         <w:ind w:right="196"/>
-      </w:pPr>
-      <w:r>
-        <w:t>Some programming languages I used (a little bit): Javascript, PHP, C#, Python, Java, Lua, C++, C, MIPS</w:t>
-      </w:r>
-    </w:p>
-    <w:p>
-      <w:pPr>
-        <w:numPr>
-          <w:ilvl w:val="0"/>
-          <w:numId w:val="1"/>
-        </w:numPr>
-        <w:spacing w:after="25" w:line="264" w:lineRule="auto"/>
-        <w:ind w:right="196"/>
-      </w:pPr>
-      <w:r>
-        <w:t>I used to use a little few frameworks and libraries: .Net core, Spring boot, Pandas, NumPy</w:t>
-      </w:r>
-    </w:p>
-    <w:p>
-      <w:pPr>
-        <w:numPr>
-          <w:ilvl w:val="0"/>
-          <w:numId w:val="1"/>
-        </w:numPr>
-        <w:spacing w:after="25" w:line="264" w:lineRule="auto"/>
-        <w:ind w:right="196"/>
-      </w:pPr>
-      <w:r>
-        <w:t>Other: Rabbitmq, microservices</w:t>
-      </w:r>
-    </w:p>
-    <w:p>
-      <w:pPr>
-        <w:spacing w:after="25" w:line="264" w:lineRule="auto"/>
-        <w:ind w:right="196"/>
-        <w:rPr>
-          <w:b/>
-          <w:bCs/>
-        </w:rPr>
-      </w:pPr>
-      <w:r>
-        <w:rPr>
-          <w:b/>
-          <w:bCs/>
-        </w:rPr>
-        <w:t>Front-end:</w:t>
-      </w:r>
-    </w:p>
-    <w:p>
-      <w:pPr>
-        <w:numPr>
-          <w:ilvl w:val="0"/>
-          <w:numId w:val="1"/>
-        </w:numPr>
-        <w:spacing w:after="25" w:line="264" w:lineRule="auto"/>
-        <w:ind w:right="196"/>
-      </w:pPr>
-      <w:r>
-        <w:t>Javascript, HTML, CSS; Bootstrap, Figma; Vuejs, Jquery, PHP</w:t>
-      </w:r>
-    </w:p>
-    <w:p>
-      <w:pPr>
-        <w:spacing w:after="25" w:line="264" w:lineRule="auto"/>
-        <w:ind w:right="196"/>
-        <w:rPr>
-          <w:b/>
-          <w:bCs/>
-        </w:rPr>
-      </w:pPr>
-      <w:r>
-        <w:rPr>
-          <w:b/>
-          <w:bCs/>
-        </w:rPr>
-        <w:t>Database:</w:t>
-      </w:r>
-    </w:p>
-    <w:p>
-      <w:pPr>
-        <w:numPr>
-          <w:ilvl w:val="0"/>
-          <w:numId w:val="1"/>
-        </w:numPr>
-        <w:spacing w:after="25" w:line="264" w:lineRule="auto"/>
-        <w:ind w:right="196"/>
-      </w:pPr>
-      <w:r>
-        <w:rPr>
-          <w:b/>
-          <w:bCs/>
-          <w:i/>
-          <w:iCs/>
-        </w:rPr>
-        <w:t>SQL</w:t>
-      </w:r>
-      <w:r>
-        <w:t xml:space="preserve">: SQL Server, Oracle, MySQL, PostgreSQL; </w:t>
-      </w:r>
-      <w:r>
-        <w:rPr>
-          <w:b/>
-          <w:bCs/>
-          <w:i/>
-          <w:iCs/>
-        </w:rPr>
-        <w:t>NoSQL</w:t>
-      </w:r>
-      <w:r>
-        <w:t xml:space="preserve">: </w:t>
-      </w:r>
-      <w:r>
-        <w:rPr>
-          <w:b/>
-          <w:bCs/>
-        </w:rPr>
-        <w:t>MongoDB, Redis</w:t>
-      </w:r>
-      <w:r>
-        <w:t xml:space="preserve">, Cassandra, Neo4j </w:t>
+        <w:rPr>
+          <w:b/>
+          <w:bCs/>
+        </w:rPr>
+      </w:pPr>
+      <w:r>
+        <w:t>JavaScript</w:t>
+      </w:r>
+      <w:r>
+        <w:t>, HTML, CSS</w:t>
+      </w:r>
+      <w:r>
+        <w:t xml:space="preserve">, </w:t>
+      </w:r>
+      <w:r>
+        <w:t>jQuery</w:t>
+      </w:r>
+      <w:r>
+        <w:t xml:space="preserve">, </w:t>
+      </w:r>
+      <w:r>
+        <w:rPr>
+          <w:b/>
+          <w:bCs/>
+        </w:rPr>
+        <w:t>MVVM</w:t>
+      </w:r>
+      <w:r>
+        <w:t xml:space="preserve">, Pricing </w:t>
+      </w:r>
+      <w:r>
+        <w:t xml:space="preserve">library, </w:t>
+      </w:r>
+      <w:r>
+        <w:rPr>
+          <w:rFonts w:hint="eastAsia"/>
+        </w:rPr>
+        <w:t>…</w:t>
       </w:r>
     </w:p>
     <w:p>
@@ -350,50 +302,33 @@
         <w:t xml:space="preserve">, </w:t>
       </w:r>
       <w:r>
-        <w:rPr>
-          <w:b/>
-          <w:bCs/>
-          <w:i/>
-          <w:iCs/>
-        </w:rPr>
-        <w:t>MVC Model</w:t>
-      </w:r>
-      <w:r>
-        <w:t xml:space="preserve">; </w:t>
-      </w:r>
-      <w:r>
-        <w:rPr>
-          <w:b/>
-          <w:bCs/>
-          <w:i/>
-          <w:iCs/>
-        </w:rPr>
-        <w:t>UML</w:t>
-      </w:r>
-      <w:r>
-        <w:t xml:space="preserve">: Class, Use case, Activity, Sequence; </w:t>
-      </w:r>
-      <w:r>
-        <w:rPr>
-          <w:b/>
-          <w:bCs/>
-          <w:i/>
-          <w:iCs/>
-        </w:rPr>
-        <w:t>ERD</w:t>
-      </w:r>
-      <w:r>
-        <w:t xml:space="preserve">; Tool: VS Code, Visual Studio, Eclipse, Enterprise Architect, </w:t>
-      </w:r>
-      <w:r>
-        <w:rPr>
-          <w:b/>
-          <w:bCs/>
-        </w:rPr>
         <w:t>Postman</w:t>
       </w:r>
       <w:r>
-        <w:t>...; Reading English, Working team</w:t>
+        <w:t xml:space="preserve">, VS Code, </w:t>
+      </w:r>
+      <w:r>
+        <w:t>SFTP,</w:t>
+      </w:r>
+      <w:r>
+        <w:t xml:space="preserve"> </w:t>
+      </w:r>
+      <w:r>
+        <w:t>Nodejs</w:t>
+      </w:r>
+      <w:r>
+        <w:t xml:space="preserve">, </w:t>
+      </w:r>
+      <w:proofErr w:type="spellStart"/>
+      <w:r>
+        <w:t>Expressjs</w:t>
+      </w:r>
+      <w:proofErr w:type="spellEnd"/>
+      <w:r>
+        <w:rPr>
+          <w:rFonts w:hint="eastAsia"/>
+        </w:rPr>
+        <w:t>…</w:t>
       </w:r>
     </w:p>
     <w:p>
@@ -443,7 +378,7 @@
       <w:r>
         <w:t xml:space="preserve">Github.io: </w:t>
       </w:r>
-      <w:hyperlink r:id="rId13">
+      <w:hyperlink r:id="rId13" w:history="1">
         <w:r>
           <w:rPr>
             <w:rStyle w:val="Hyperlink"/>
@@ -452,6 +387,9 @@
           <w:t>https://khoaminhi.github.io/my-html-css-cv</w:t>
         </w:r>
       </w:hyperlink>
+      <w:r>
+        <w:t xml:space="preserve"> </w:t>
+      </w:r>
     </w:p>
     <w:p>
       <w:pPr>
@@ -468,8 +406,14 @@
         <w:pStyle w:val="Heading2"/>
         <w:ind w:left="-25"/>
       </w:pPr>
-      <w:r>
-        <w:t>Backend Deveploper</w:t>
+    </w:p>
+    <w:p>
+      <w:pPr>
+        <w:pStyle w:val="Heading2"/>
+        <w:ind w:left="-25"/>
+      </w:pPr>
+      <w:r>
+        <w:t>PHP Developer</w:t>
       </w:r>
     </w:p>
     <w:tbl>
@@ -480,9 +424,9 @@
         <w:tblLook w:val="04A0" w:firstRow="1" w:lastRow="0" w:firstColumn="1" w:lastColumn="0" w:noHBand="0" w:noVBand="1"/>
       </w:tblPr>
       <w:tblGrid>
-        <w:gridCol w:w="4587"/>
-        <w:gridCol w:w="2386"/>
-        <w:gridCol w:w="4349"/>
+        <w:gridCol w:w="3599"/>
+        <w:gridCol w:w="4366"/>
+        <w:gridCol w:w="3023"/>
       </w:tblGrid>
       <w:tr>
         <w:trPr>
@@ -490,7 +434,7 @@
         </w:trPr>
         <w:tc>
           <w:tcPr>
-            <w:tcW w:w="4500" w:type="dxa"/>
+            <w:tcW w:w="3708" w:type="dxa"/>
             <w:tcBorders>
               <w:top w:val="nil"/>
               <w:left w:val="nil"/>
@@ -506,13 +450,13 @@
               <w:ind w:left="0"/>
             </w:pPr>
             <w:r>
-              <w:t>PayMe</w:t>
+              <w:t>South Telecom</w:t>
             </w:r>
           </w:p>
         </w:tc>
         <w:tc>
           <w:tcPr>
-            <w:tcW w:w="2340" w:type="dxa"/>
+            <w:tcW w:w="4500" w:type="dxa"/>
             <w:tcBorders>
               <w:top w:val="nil"/>
               <w:left w:val="nil"/>
@@ -535,13 +479,25 @@
               <w:rPr>
                 <w:rFonts w:eastAsia="Calibri"/>
               </w:rPr>
-              <w:t>API Team</w:t>
+              <w:t>4xCloud</w:t>
+            </w:r>
+            <w:r>
+              <w:rPr>
+                <w:rFonts w:eastAsia="Calibri"/>
+              </w:rPr>
+              <w:t xml:space="preserve"> Team</w:t>
+            </w:r>
+            <w:r>
+              <w:rPr>
+                <w:rFonts w:eastAsia="Calibri"/>
+              </w:rPr>
+              <w:t xml:space="preserve"> (19 members)</w:t>
             </w:r>
           </w:p>
         </w:tc>
         <w:tc>
           <w:tcPr>
-            <w:tcW w:w="4266" w:type="dxa"/>
+            <w:tcW w:w="3114" w:type="dxa"/>
             <w:tcBorders>
               <w:top w:val="nil"/>
               <w:left w:val="nil"/>
@@ -565,21 +521,7 @@
                 <w:sz w:val="22"/>
                 <w:szCs w:val="20"/>
               </w:rPr>
-              <w:t xml:space="preserve">Oct 2022 - </w:t>
-            </w:r>
-            <w:r>
-              <w:rPr>
-                <w:sz w:val="22"/>
-                <w:szCs w:val="20"/>
-              </w:rPr>
-              <w:t>Nov</w:t>
-            </w:r>
-            <w:r>
-              <w:rPr>
-                <w:sz w:val="22"/>
-                <w:szCs w:val="20"/>
-              </w:rPr>
-              <w:t xml:space="preserve"> 2022</w:t>
+              <w:t>Nov 2022 – Present</w:t>
             </w:r>
           </w:p>
         </w:tc>
@@ -593,6 +535,12 @@
       <w:r>
         <w:t xml:space="preserve">Technologies: </w:t>
       </w:r>
+    </w:p>
+    <w:p>
+      <w:pPr>
+        <w:pStyle w:val="ListParagraph"/>
+        <w:ind w:left="0"/>
+      </w:pPr>
       <w:r>
         <w:rPr>
           <w:b/>
@@ -600,7 +548,7 @@
           <w:i/>
           <w:iCs/>
         </w:rPr>
-        <w:tab/>
+        <w:t>PHP</w:t>
       </w:r>
       <w:r>
         <w:rPr>
@@ -609,7 +557,7 @@
           <w:i/>
           <w:iCs/>
         </w:rPr>
-        <w:t xml:space="preserve">Nodejs, </w:t>
+        <w:t xml:space="preserve">, </w:t>
       </w:r>
       <w:r>
         <w:rPr>
@@ -618,8 +566,70 @@
           <w:i/>
           <w:iCs/>
         </w:rPr>
-        <w:t>Microservice, ***</w:t>
-      </w:r>
+        <w:t>JS, MongoDB, Redis, Beanstalk</w:t>
+      </w:r>
+      <w:r>
+        <w:rPr>
+          <w:b/>
+          <w:bCs/>
+          <w:i/>
+          <w:iCs/>
+        </w:rPr>
+        <w:t xml:space="preserve">, </w:t>
+      </w:r>
+      <w:r>
+        <w:rPr>
+          <w:b/>
+          <w:bCs/>
+          <w:i/>
+          <w:iCs/>
+        </w:rPr>
+        <w:t xml:space="preserve">Socket; MVC, MVVM; </w:t>
+      </w:r>
+      <w:proofErr w:type="spellStart"/>
+      <w:r>
+        <w:rPr>
+          <w:b/>
+          <w:bCs/>
+          <w:i/>
+          <w:iCs/>
+        </w:rPr>
+        <w:t>Jquery</w:t>
+      </w:r>
+      <w:proofErr w:type="spellEnd"/>
+      <w:r>
+        <w:rPr>
+          <w:b/>
+          <w:bCs/>
+          <w:i/>
+          <w:iCs/>
+        </w:rPr>
+        <w:t>, Crontab, GG Extension</w:t>
+      </w:r>
+      <w:r>
+        <w:rPr>
+          <w:b/>
+          <w:bCs/>
+          <w:i/>
+          <w:iCs/>
+        </w:rPr>
+        <w:t>, CDN</w:t>
+      </w:r>
+      <w:r>
+        <w:rPr>
+          <w:b/>
+          <w:bCs/>
+          <w:i/>
+          <w:iCs/>
+        </w:rPr>
+        <w:t>, Docker</w:t>
+      </w:r>
+    </w:p>
+    <w:p>
+      <w:pPr>
+        <w:pStyle w:val="ListParagraph"/>
+        <w:ind w:left="0"/>
+      </w:pPr>
     </w:p>
     <w:p>
       <w:pPr>
@@ -639,184 +649,44 @@
         </w:numPr>
       </w:pPr>
       <w:r>
-        <w:t>Handle wallet</w:t>
-      </w:r>
-      <w:r>
-        <w:t>, transactions</w:t>
-      </w:r>
-    </w:p>
-    <w:p>
-      <w:pPr>
-        <w:ind w:left="-25"/>
-      </w:pPr>
-      <w:r>
-        <w:t>- Cronjob for cancel expired order</w:t>
-      </w:r>
-    </w:p>
-    <w:p>
-      <w:pPr>
-        <w:ind w:left="-25"/>
-      </w:pPr>
-      <w:r>
-        <w:t xml:space="preserve">- </w:t>
-      </w:r>
-      <w:r>
-        <w:t>Multiple language</w:t>
-      </w:r>
-      <w:r>
-        <w:t>s, user sessions</w:t>
-      </w:r>
-    </w:p>
-    <w:p>
-      <w:pPr>
-        <w:ind w:left="-25"/>
-      </w:pPr>
-      <w:r>
-        <w:t>- One time password (otp)</w:t>
-      </w:r>
-    </w:p>
-    <w:p>
-      <w:pPr>
-        <w:ind w:left="-25"/>
-      </w:pPr>
-      <w:r>
-        <w:t>- Graphql</w:t>
-      </w:r>
-    </w:p>
-    <w:p/>
-    <w:p>
-      <w:pPr>
-        <w:pStyle w:val="Heading2"/>
-        <w:ind w:left="-25"/>
-      </w:pPr>
-      <w:r>
-        <w:t>Software Engineer</w:t>
-      </w:r>
-    </w:p>
-    <w:tbl>
-      <w:tblPr>
-        <w:tblStyle w:val="TableGrid"/>
-        <w:tblW w:w="5000" w:type="pct"/>
-        <w:tblLayout w:type="fixed"/>
-        <w:tblLook w:val="04A0" w:firstRow="1" w:lastRow="0" w:firstColumn="1" w:lastColumn="0" w:noHBand="0" w:noVBand="1"/>
-      </w:tblPr>
-      <w:tblGrid>
-        <w:gridCol w:w="4587"/>
-        <w:gridCol w:w="2386"/>
-        <w:gridCol w:w="4349"/>
-      </w:tblGrid>
-      <w:tr>
-        <w:trPr>
-          <w:trHeight w:val="295"/>
-        </w:trPr>
-        <w:tc>
-          <w:tcPr>
-            <w:tcW w:w="4500" w:type="dxa"/>
-            <w:tcBorders>
-              <w:top w:val="nil"/>
-              <w:left w:val="nil"/>
-              <w:bottom w:val="nil"/>
-              <w:right w:val="nil"/>
-            </w:tcBorders>
-          </w:tcPr>
-          <w:p>
-            <w:pPr>
-              <w:pStyle w:val="Heading3"/>
-              <w:widowControl w:val="0"/>
-              <w:spacing w:line="240" w:lineRule="auto"/>
-              <w:ind w:left="0"/>
-            </w:pPr>
-            <w:r>
-              <w:t>Kingfood Mart</w:t>
-            </w:r>
-          </w:p>
-        </w:tc>
-        <w:tc>
-          <w:tcPr>
-            <w:tcW w:w="2340" w:type="dxa"/>
-            <w:tcBorders>
-              <w:top w:val="nil"/>
-              <w:left w:val="nil"/>
-              <w:bottom w:val="nil"/>
-              <w:right w:val="nil"/>
-            </w:tcBorders>
-            <w:vAlign w:val="center"/>
-          </w:tcPr>
-          <w:p>
-            <w:pPr>
-              <w:widowControl w:val="0"/>
-              <w:spacing w:line="240" w:lineRule="auto"/>
-              <w:ind w:right="196"/>
-              <w:jc w:val="center"/>
-              <w:rPr>
-                <w:rFonts w:eastAsia="Calibri"/>
-              </w:rPr>
-            </w:pPr>
-            <w:r>
-              <w:rPr>
-                <w:rFonts w:eastAsia="Calibri"/>
-              </w:rPr>
-              <w:t>Software 2 team</w:t>
-            </w:r>
-          </w:p>
-        </w:tc>
-        <w:tc>
-          <w:tcPr>
-            <w:tcW w:w="4266" w:type="dxa"/>
-            <w:tcBorders>
-              <w:top w:val="nil"/>
-              <w:left w:val="nil"/>
-              <w:bottom w:val="nil"/>
-              <w:right w:val="nil"/>
-            </w:tcBorders>
-          </w:tcPr>
-          <w:p>
-            <w:pPr>
-              <w:pStyle w:val="Heading3"/>
-              <w:widowControl w:val="0"/>
-              <w:spacing w:line="240" w:lineRule="auto"/>
-              <w:jc w:val="right"/>
-              <w:rPr>
-                <w:sz w:val="22"/>
-                <w:szCs w:val="20"/>
-              </w:rPr>
-            </w:pPr>
-            <w:r>
-              <w:rPr>
-                <w:sz w:val="22"/>
-                <w:szCs w:val="20"/>
-              </w:rPr>
-              <w:t>Aug 2022 - Oct 2022 (2 months)</w:t>
-            </w:r>
-          </w:p>
-        </w:tc>
-      </w:tr>
-    </w:tbl>
-    <w:p>
-      <w:pPr>
-        <w:pStyle w:val="ListParagraph"/>
-        <w:ind w:left="0"/>
-      </w:pPr>
-      <w:r>
-        <w:t xml:space="preserve">Technologies: </w:t>
-      </w:r>
-      <w:r>
-        <w:rPr>
-          <w:b/>
-          <w:bCs/>
-          <w:i/>
-          <w:iCs/>
-        </w:rPr>
-        <w:t>Nodejs, Expressjs, Redis, MongoDB, Rabbitmq</w:t>
-      </w:r>
-    </w:p>
-    <w:p>
-      <w:pPr>
-        <w:pStyle w:val="ListParagraph"/>
-        <w:ind w:left="0"/>
-      </w:pPr>
-      <w:r>
-        <w:t>Responsibilities:</w:t>
+        <w:t xml:space="preserve">Work with product company related to </w:t>
+      </w:r>
+      <w:r>
+        <w:t>Ca</w:t>
+      </w:r>
+      <w:r>
+        <w:t>ll center, Chatbot,</w:t>
+      </w:r>
+      <w:r>
+        <w:t xml:space="preserve"> Messaging,</w:t>
+      </w:r>
+      <w:r>
+        <w:t xml:space="preserve"> Video call</w:t>
+      </w:r>
+      <w:r>
+        <w:t xml:space="preserve">, </w:t>
+      </w:r>
+      <w:r>
+        <w:t>T</w:t>
+      </w:r>
+      <w:r>
+        <w:t xml:space="preserve">icketing, </w:t>
+      </w:r>
+      <w:r>
+        <w:t>CRM</w:t>
+      </w:r>
+      <w:r>
+        <w:t>…</w:t>
+      </w:r>
+      <w:r>
+        <w:t xml:space="preserve"> </w:t>
+      </w:r>
+      <w:r>
+        <w:rPr>
+          <w:b/>
+          <w:bCs/>
+        </w:rPr>
+        <w:t>Every month, we get a million of call logs, a million of messages</w:t>
       </w:r>
     </w:p>
     <w:p>
@@ -828,7 +698,38 @@
         </w:numPr>
       </w:pPr>
       <w:r>
-        <w:t>Refactor code and implement a new feature base on the past. It means that change from enqueueing and webhook to live inserts many.</w:t>
+        <w:rPr>
+          <w:b/>
+          <w:bCs/>
+        </w:rPr>
+        <w:t>Build an article module</w:t>
+      </w:r>
+      <w:r>
+        <w:t>: folder tree, article (html data</w:t>
+      </w:r>
+      <w:r>
+        <w:t xml:space="preserve"> - </w:t>
+      </w:r>
+      <w:r>
+        <w:t>S</w:t>
+      </w:r>
+      <w:r>
+        <w:t>ummernote</w:t>
+      </w:r>
+      <w:r>
+        <w:t xml:space="preserve">), </w:t>
+      </w:r>
+      <w:r>
+        <w:t xml:space="preserve">file storage, </w:t>
+      </w:r>
+      <w:r>
+        <w:t>mailing, rating, viewing amount, comment,</w:t>
+      </w:r>
+      <w:r>
+        <w:t xml:space="preserve"> import, export</w:t>
+      </w:r>
+      <w:r>
+        <w:t xml:space="preserve"> …</w:t>
       </w:r>
     </w:p>
     <w:p>
@@ -836,9 +737,279 @@
         <w:ind w:left="-25"/>
       </w:pPr>
       <w:r>
-        <w:t>- Fix the bugs.</w:t>
-      </w:r>
-    </w:p>
+        <w:t xml:space="preserve">- </w:t>
+      </w:r>
+      <w:r>
+        <w:t>Build</w:t>
+      </w:r>
+      <w:r>
+        <w:t xml:space="preserve">ing, adding, </w:t>
+      </w:r>
+      <w:r>
+        <w:t xml:space="preserve">and </w:t>
+      </w:r>
+      <w:r>
+        <w:t>tuning</w:t>
+      </w:r>
+      <w:r>
+        <w:t xml:space="preserve"> </w:t>
+      </w:r>
+      <w:r>
+        <w:t xml:space="preserve">many modules, </w:t>
+      </w:r>
+      <w:r>
+        <w:t>a lot of reports</w:t>
+      </w:r>
+      <w:r>
+        <w:t xml:space="preserve"> and functions</w:t>
+      </w:r>
+      <w:r>
+        <w:t>,</w:t>
+      </w:r>
+      <w:r>
+        <w:t xml:space="preserve"> </w:t>
+      </w:r>
+      <w:r>
+        <w:t>s</w:t>
+      </w:r>
+      <w:r>
+        <w:t xml:space="preserve">uch as block list, </w:t>
+      </w:r>
+      <w:r>
+        <w:t>m</w:t>
+      </w:r>
+      <w:r>
+        <w:t>ultiple languages, notifications; User typing</w:t>
+      </w:r>
+      <w:r>
+        <w:t>; filter, search, sort, paginate data</w:t>
+      </w:r>
+      <w:r>
+        <w:t xml:space="preserve">; </w:t>
+      </w:r>
+      <w:r>
+        <w:rPr>
+          <w:b/>
+          <w:bCs/>
+        </w:rPr>
+        <w:t>import</w:t>
+      </w:r>
+      <w:r>
+        <w:rPr>
+          <w:b/>
+          <w:bCs/>
+        </w:rPr>
+        <w:t>ing</w:t>
+      </w:r>
+      <w:r>
+        <w:rPr>
+          <w:b/>
+          <w:bCs/>
+        </w:rPr>
+        <w:t>,</w:t>
+      </w:r>
+      <w:r>
+        <w:rPr>
+          <w:b/>
+          <w:bCs/>
+        </w:rPr>
+        <w:t xml:space="preserve"> and</w:t>
+      </w:r>
+      <w:r>
+        <w:rPr>
+          <w:b/>
+          <w:bCs/>
+        </w:rPr>
+        <w:t xml:space="preserve"> export</w:t>
+      </w:r>
+      <w:r>
+        <w:rPr>
+          <w:b/>
+          <w:bCs/>
+        </w:rPr>
+        <w:t>ing</w:t>
+      </w:r>
+      <w:r>
+        <w:rPr>
+          <w:b/>
+          <w:bCs/>
+        </w:rPr>
+        <w:t xml:space="preserve"> </w:t>
+      </w:r>
+      <w:r>
+        <w:rPr>
+          <w:b/>
+          <w:bCs/>
+        </w:rPr>
+        <w:t>a</w:t>
+      </w:r>
+      <w:r>
+        <w:rPr>
+          <w:b/>
+          <w:bCs/>
+        </w:rPr>
+        <w:t xml:space="preserve"> large amount of data</w:t>
+      </w:r>
+      <w:r>
+        <w:t>; export in pdf, word</w:t>
+      </w:r>
+      <w:r>
+        <w:t>, and excel</w:t>
+      </w:r>
+      <w:r>
+        <w:t xml:space="preserve">; deleting job, notifying </w:t>
+      </w:r>
+      <w:r>
+        <w:t xml:space="preserve">job, </w:t>
+      </w:r>
+      <w:r>
+        <w:t>assigned data</w:t>
+      </w:r>
+      <w:r>
+        <w:t xml:space="preserve"> rule</w:t>
+      </w:r>
+      <w:r>
+        <w:t xml:space="preserve">, </w:t>
+      </w:r>
+      <w:r>
+        <w:t>BPMN</w:t>
+      </w:r>
+      <w:r>
+        <w:t>…</w:t>
+      </w:r>
+    </w:p>
+    <w:p>
+      <w:pPr>
+        <w:ind w:left="-25"/>
+      </w:pPr>
+      <w:r>
+        <w:t xml:space="preserve">- </w:t>
+      </w:r>
+      <w:r>
+        <w:t>Do task</w:t>
+      </w:r>
+      <w:r>
+        <w:t>s</w:t>
+      </w:r>
+      <w:r>
+        <w:t xml:space="preserve">, </w:t>
+      </w:r>
+      <w:r>
+        <w:t>fix bug</w:t>
+      </w:r>
+      <w:r>
+        <w:t>s</w:t>
+      </w:r>
+      <w:r>
+        <w:t>;</w:t>
+      </w:r>
+      <w:r>
+        <w:t xml:space="preserve"> </w:t>
+      </w:r>
+      <w:r>
+        <w:rPr>
+          <w:b/>
+          <w:bCs/>
+        </w:rPr>
+        <w:t>improve code</w:t>
+      </w:r>
+      <w:r>
+        <w:rPr>
+          <w:b/>
+          <w:bCs/>
+        </w:rPr>
+        <w:t xml:space="preserve">, </w:t>
+      </w:r>
+      <w:r>
+        <w:rPr>
+          <w:b/>
+          <w:bCs/>
+        </w:rPr>
+        <w:t xml:space="preserve">and </w:t>
+      </w:r>
+      <w:r>
+        <w:rPr>
+          <w:b/>
+          <w:bCs/>
+        </w:rPr>
+        <w:t>performance</w:t>
+      </w:r>
+    </w:p>
+    <w:p>
+      <w:pPr>
+        <w:ind w:left="-25"/>
+      </w:pPr>
+      <w:r>
+        <w:t>- Work with each other members, including mobile members</w:t>
+      </w:r>
+      <w:r>
+        <w:t xml:space="preserve">. Giving, </w:t>
+      </w:r>
+      <w:r>
+        <w:t>r</w:t>
+      </w:r>
+      <w:r>
+        <w:t xml:space="preserve">eading, </w:t>
+      </w:r>
+      <w:r>
+        <w:t>asking</w:t>
+      </w:r>
+      <w:r>
+        <w:t xml:space="preserve"> a task that is created by BA</w:t>
+      </w:r>
+      <w:r>
+        <w:t>,</w:t>
+      </w:r>
+      <w:r>
+        <w:t xml:space="preserve"> QC</w:t>
+      </w:r>
+      <w:r>
+        <w:t>, or Leader</w:t>
+      </w:r>
+      <w:r>
+        <w:t xml:space="preserve"> in Jira</w:t>
+      </w:r>
+    </w:p>
+    <w:p>
+      <w:pPr>
+        <w:ind w:left="-25"/>
+      </w:pPr>
+      <w:r>
+        <w:t xml:space="preserve">- </w:t>
+      </w:r>
+      <w:r>
+        <w:t>Collaborate with</w:t>
+      </w:r>
+      <w:r>
+        <w:t xml:space="preserve"> other teams, customer system, </w:t>
+      </w:r>
+      <w:r>
+        <w:rPr>
+          <w:b/>
+          <w:bCs/>
+        </w:rPr>
+        <w:t>HubSpot system</w:t>
+      </w:r>
+    </w:p>
+    <w:p>
+      <w:pPr>
+        <w:ind w:left="-25"/>
+        <w:rPr>
+          <w:b/>
+          <w:bCs/>
+          <w:iCs/>
+          <w:sz w:val="28"/>
+          <w:szCs w:val="28"/>
+        </w:rPr>
+      </w:pPr>
+      <w:r>
+        <w:t>- Support customers</w:t>
+      </w:r>
+    </w:p>
+    <w:p/>
+    <w:p/>
+    <w:p/>
+    <w:p/>
     <w:p>
       <w:pPr>
         <w:ind w:left="-25"/>
@@ -861,1350 +1032,12 @@
     </w:p>
     <w:p>
       <w:pPr>
-        <w:pStyle w:val="Heading2"/>
-        <w:ind w:left="-25"/>
-      </w:pPr>
-      <w:r>
-        <w:t>VNVC.VN Project</w:t>
-      </w:r>
-    </w:p>
-    <w:tbl>
-      <w:tblPr>
-        <w:tblStyle w:val="TableGrid"/>
-        <w:tblW w:w="5000" w:type="pct"/>
-        <w:tblLayout w:type="fixed"/>
-        <w:tblLook w:val="04A0" w:firstRow="1" w:lastRow="0" w:firstColumn="1" w:lastColumn="0" w:noHBand="0" w:noVBand="1"/>
-      </w:tblPr>
-      <w:tblGrid>
-        <w:gridCol w:w="4785"/>
-        <w:gridCol w:w="1986"/>
-        <w:gridCol w:w="4551"/>
-      </w:tblGrid>
-      <w:tr>
-        <w:trPr>
-          <w:trHeight w:val="295"/>
-        </w:trPr>
-        <w:tc>
-          <w:tcPr>
-            <w:tcW w:w="4694" w:type="dxa"/>
-            <w:tcBorders>
-              <w:top w:val="nil"/>
-              <w:left w:val="nil"/>
-              <w:bottom w:val="nil"/>
-              <w:right w:val="nil"/>
-            </w:tcBorders>
-          </w:tcPr>
-          <w:p>
-            <w:pPr>
-              <w:pStyle w:val="Heading3"/>
-              <w:widowControl w:val="0"/>
-              <w:spacing w:line="240" w:lineRule="auto"/>
-              <w:ind w:left="0"/>
-            </w:pPr>
-            <w:r>
-              <w:t>VNUHCM - University of Science</w:t>
-            </w:r>
-          </w:p>
-        </w:tc>
-        <w:tc>
-          <w:tcPr>
-            <w:tcW w:w="1948" w:type="dxa"/>
-            <w:tcBorders>
-              <w:top w:val="nil"/>
-              <w:left w:val="nil"/>
-              <w:bottom w:val="nil"/>
-              <w:right w:val="nil"/>
-            </w:tcBorders>
-            <w:vAlign w:val="center"/>
-          </w:tcPr>
-          <w:p>
-            <w:pPr>
-              <w:widowControl w:val="0"/>
-              <w:spacing w:line="240" w:lineRule="auto"/>
-              <w:ind w:right="196"/>
-              <w:jc w:val="center"/>
-              <w:rPr>
-                <w:rFonts w:eastAsia="Calibri"/>
-              </w:rPr>
-            </w:pPr>
-            <w:r>
-              <w:rPr>
-                <w:rFonts w:eastAsia="Calibri"/>
-              </w:rPr>
-              <w:t>Members: 4</w:t>
-            </w:r>
-          </w:p>
-        </w:tc>
-        <w:tc>
-          <w:tcPr>
-            <w:tcW w:w="4464" w:type="dxa"/>
-            <w:tcBorders>
-              <w:top w:val="nil"/>
-              <w:left w:val="nil"/>
-              <w:bottom w:val="nil"/>
-              <w:right w:val="nil"/>
-            </w:tcBorders>
-          </w:tcPr>
-          <w:p>
-            <w:pPr>
-              <w:pStyle w:val="Heading3"/>
-              <w:widowControl w:val="0"/>
-              <w:spacing w:line="240" w:lineRule="auto"/>
-              <w:jc w:val="right"/>
-              <w:rPr>
-                <w:sz w:val="22"/>
-                <w:szCs w:val="20"/>
-              </w:rPr>
-            </w:pPr>
-            <w:r>
-              <w:rPr>
-                <w:sz w:val="22"/>
-                <w:szCs w:val="20"/>
-              </w:rPr>
-              <w:t>May 2022 - Jun 2022 (2 months)</w:t>
-            </w:r>
-          </w:p>
-        </w:tc>
-      </w:tr>
-    </w:tbl>
-    <w:p>
-      <w:pPr>
-        <w:pStyle w:val="ListParagraph"/>
-        <w:ind w:left="0"/>
-      </w:pPr>
-      <w:r>
-        <w:t xml:space="preserve">Technologies: Nodejs(Expressjs, Passportjs...), Redis, MongoDB </w:t>
-      </w:r>
-    </w:p>
-    <w:p>
-      <w:pPr>
-        <w:pStyle w:val="ListParagraph"/>
-        <w:ind w:left="0"/>
-      </w:pPr>
-      <w:r>
-        <w:t>Responsibilities:</w:t>
-      </w:r>
-    </w:p>
-    <w:p>
-      <w:pPr>
-        <w:pStyle w:val="ListParagraph"/>
-        <w:numPr>
-          <w:ilvl w:val="0"/>
-          <w:numId w:val="3"/>
-        </w:numPr>
-      </w:pPr>
-      <w:r>
-        <w:t xml:space="preserve">Login and log out with </w:t>
-      </w:r>
-      <w:r>
-        <w:rPr>
-          <w:b/>
-          <w:bCs/>
-          <w:i/>
-          <w:iCs/>
-        </w:rPr>
-        <w:t>Passportjs</w:t>
-      </w:r>
-      <w:r>
-        <w:t xml:space="preserve">. </w:t>
-      </w:r>
-      <w:r>
-        <w:rPr>
-          <w:b/>
-          <w:bCs/>
-          <w:i/>
-          <w:iCs/>
-        </w:rPr>
-        <w:t>Use Redis to store the user information session</w:t>
-      </w:r>
-      <w:r>
-        <w:t>.</w:t>
-      </w:r>
-    </w:p>
-    <w:p>
-      <w:pPr>
-        <w:pStyle w:val="ListParagraph"/>
-        <w:numPr>
-          <w:ilvl w:val="0"/>
-          <w:numId w:val="3"/>
-        </w:numPr>
-      </w:pPr>
-      <w:r>
-        <w:t xml:space="preserve">Manage region-province to get the corresponding region which is contained in </w:t>
-      </w:r>
-      <w:r>
-        <w:rPr>
-          <w:b/>
-          <w:bCs/>
-          <w:i/>
-          <w:iCs/>
-        </w:rPr>
-        <w:t>Redis</w:t>
-      </w:r>
-      <w:r>
-        <w:t xml:space="preserve"> that provide data faster than.</w:t>
-      </w:r>
-    </w:p>
-    <w:p>
-      <w:pPr>
-        <w:pStyle w:val="ListParagraph"/>
-        <w:numPr>
-          <w:ilvl w:val="0"/>
-          <w:numId w:val="3"/>
-        </w:numPr>
-      </w:pPr>
-      <w:r>
-        <w:t>Design a good MongoDB and Redis schema structure.</w:t>
-      </w:r>
-    </w:p>
-    <w:p>
-      <w:r>
-        <w:t xml:space="preserve">Link: </w:t>
-      </w:r>
-      <w:hyperlink r:id="rId14">
-        <w:r>
-          <w:rPr>
-            <w:rStyle w:val="Hyperlink"/>
-          </w:rPr>
-          <w:t>https://github.com/KhoaMinHi/mdm-vnvc.vn-project</w:t>
-        </w:r>
-      </w:hyperlink>
-      <w:r>
-        <w:t xml:space="preserve"> </w:t>
-      </w:r>
-    </w:p>
-    <w:p/>
-    <w:p>
-      <w:pPr>
-        <w:pStyle w:val="Heading2"/>
-        <w:ind w:left="-25"/>
-      </w:pPr>
-      <w:r>
-        <w:lastRenderedPageBreak/>
-        <w:t>Online shopping project</w:t>
-      </w:r>
-    </w:p>
-    <w:tbl>
-      <w:tblPr>
-        <w:tblStyle w:val="TableGrid"/>
-        <w:tblW w:w="5000" w:type="pct"/>
-        <w:tblLayout w:type="fixed"/>
-        <w:tblLook w:val="04A0" w:firstRow="1" w:lastRow="0" w:firstColumn="1" w:lastColumn="0" w:noHBand="0" w:noVBand="1"/>
-      </w:tblPr>
-      <w:tblGrid>
-        <w:gridCol w:w="4785"/>
-        <w:gridCol w:w="1986"/>
-        <w:gridCol w:w="4551"/>
-      </w:tblGrid>
-      <w:tr>
-        <w:trPr>
-          <w:trHeight w:val="295"/>
-        </w:trPr>
-        <w:tc>
-          <w:tcPr>
-            <w:tcW w:w="4694" w:type="dxa"/>
-            <w:tcBorders>
-              <w:top w:val="nil"/>
-              <w:left w:val="nil"/>
-              <w:bottom w:val="nil"/>
-              <w:right w:val="nil"/>
-            </w:tcBorders>
-          </w:tcPr>
-          <w:p>
-            <w:pPr>
-              <w:pStyle w:val="Heading3"/>
-              <w:widowControl w:val="0"/>
-              <w:spacing w:line="240" w:lineRule="auto"/>
-              <w:ind w:left="0"/>
-            </w:pPr>
-            <w:r>
-              <w:t>VNUHCM - University of Science</w:t>
-            </w:r>
-          </w:p>
-        </w:tc>
-        <w:tc>
-          <w:tcPr>
-            <w:tcW w:w="1948" w:type="dxa"/>
-            <w:tcBorders>
-              <w:top w:val="nil"/>
-              <w:left w:val="nil"/>
-              <w:bottom w:val="nil"/>
-              <w:right w:val="nil"/>
-            </w:tcBorders>
-            <w:vAlign w:val="center"/>
-          </w:tcPr>
-          <w:p>
-            <w:pPr>
-              <w:widowControl w:val="0"/>
-              <w:spacing w:line="240" w:lineRule="auto"/>
-              <w:ind w:right="196"/>
-              <w:jc w:val="center"/>
-              <w:rPr>
-                <w:rFonts w:eastAsia="Calibri"/>
-              </w:rPr>
-            </w:pPr>
-            <w:r>
-              <w:rPr>
-                <w:rFonts w:eastAsia="Calibri"/>
-              </w:rPr>
-              <w:t>Members: 3</w:t>
-            </w:r>
-          </w:p>
-        </w:tc>
-        <w:tc>
-          <w:tcPr>
-            <w:tcW w:w="4464" w:type="dxa"/>
-            <w:tcBorders>
-              <w:top w:val="nil"/>
-              <w:left w:val="nil"/>
-              <w:bottom w:val="nil"/>
-              <w:right w:val="nil"/>
-            </w:tcBorders>
-          </w:tcPr>
-          <w:p>
-            <w:pPr>
-              <w:pStyle w:val="Heading3"/>
-              <w:widowControl w:val="0"/>
-              <w:spacing w:line="240" w:lineRule="auto"/>
-              <w:jc w:val="right"/>
-              <w:rPr>
-                <w:sz w:val="22"/>
-                <w:szCs w:val="20"/>
-              </w:rPr>
-            </w:pPr>
-            <w:r>
-              <w:rPr>
-                <w:sz w:val="22"/>
-                <w:szCs w:val="20"/>
-              </w:rPr>
-              <w:t>May 2022 - Jun 2022 (2 months)</w:t>
-            </w:r>
-          </w:p>
-        </w:tc>
-      </w:tr>
-    </w:tbl>
-    <w:p>
-      <w:pPr>
-        <w:pStyle w:val="ListParagraph"/>
-        <w:ind w:left="0"/>
-      </w:pPr>
-      <w:r>
-        <w:t>Technologies: Nodejs(</w:t>
-      </w:r>
-      <w:r>
-        <w:rPr>
-          <w:b/>
-          <w:bCs/>
-          <w:i/>
-          <w:iCs/>
-        </w:rPr>
-        <w:t>moleculer-microservice</w:t>
-      </w:r>
-      <w:r>
-        <w:t xml:space="preserve">), mysql, php, rabbitmq, javascript, bootstrap </w:t>
-      </w:r>
-    </w:p>
-    <w:p>
-      <w:pPr>
-        <w:pStyle w:val="ListParagraph"/>
-        <w:ind w:left="0"/>
-      </w:pPr>
-      <w:r>
-        <w:t>Responsibilities:</w:t>
-      </w:r>
-    </w:p>
-    <w:p>
-      <w:pPr>
-        <w:pStyle w:val="ListParagraph"/>
-        <w:numPr>
-          <w:ilvl w:val="0"/>
-          <w:numId w:val="4"/>
-        </w:numPr>
-      </w:pPr>
-      <w:r>
-        <w:t xml:space="preserve">Use Moleculer framework to build </w:t>
-      </w:r>
-      <w:r>
-        <w:rPr>
-          <w:b/>
-          <w:bCs/>
-          <w:i/>
-          <w:iCs/>
-        </w:rPr>
-        <w:t>API gateway</w:t>
-      </w:r>
-      <w:r>
-        <w:t xml:space="preserve"> and other services; integrate Rabbitmq (Message Broker) into; Load balancing, Circuit Breaker. Implementation of one-way notification (</w:t>
-      </w:r>
-      <w:r>
-        <w:rPr>
-          <w:b/>
-          <w:bCs/>
-          <w:i/>
-          <w:iCs/>
-        </w:rPr>
-        <w:t>asynchronous</w:t>
-      </w:r>
-      <w:r>
-        <w:t>).</w:t>
-      </w:r>
-    </w:p>
-    <w:p>
-      <w:pPr>
-        <w:pStyle w:val="ListParagraph"/>
-        <w:numPr>
-          <w:ilvl w:val="0"/>
-          <w:numId w:val="4"/>
-        </w:numPr>
-      </w:pPr>
-      <w:r>
-        <w:t xml:space="preserve">Get API to login, logout which uses the </w:t>
-      </w:r>
-      <w:r>
-        <w:rPr>
-          <w:b/>
-          <w:bCs/>
-          <w:i/>
-          <w:iCs/>
-        </w:rPr>
-        <w:t>session in PHP</w:t>
-      </w:r>
-      <w:r>
-        <w:t xml:space="preserve">; </w:t>
-      </w:r>
-      <w:r>
-        <w:rPr>
-          <w:b/>
-          <w:bCs/>
-          <w:i/>
-          <w:iCs/>
-        </w:rPr>
-        <w:t>register by email</w:t>
-      </w:r>
-    </w:p>
-    <w:p>
-      <w:pPr>
-        <w:pStyle w:val="ListParagraph"/>
-        <w:numPr>
-          <w:ilvl w:val="0"/>
-          <w:numId w:val="4"/>
-        </w:numPr>
-      </w:pPr>
-      <w:r>
-        <w:t>Create a front-end app server by PHP. Handle interface with bootstrap</w:t>
-      </w:r>
-    </w:p>
-    <w:p>
-      <w:pPr>
-        <w:pStyle w:val="ListParagraph"/>
-        <w:ind w:left="0"/>
-      </w:pPr>
-      <w:r>
-        <w:t xml:space="preserve">Link: </w:t>
-      </w:r>
-      <w:hyperlink r:id="rId15">
-        <w:r>
-          <w:rPr>
-            <w:rStyle w:val="Hyperlink"/>
-          </w:rPr>
-          <w:t>https://github.com/KhoaMinHi/moleculer-distributed-system-udpt-project</w:t>
-        </w:r>
-      </w:hyperlink>
-      <w:r>
-        <w:t xml:space="preserve"> </w:t>
-      </w:r>
-    </w:p>
-    <w:p/>
-    <w:p>
-      <w:pPr>
-        <w:pStyle w:val="Heading2"/>
-        <w:ind w:left="-25"/>
-      </w:pPr>
-      <w:r>
-        <w:t>Book Store Project</w:t>
-      </w:r>
-    </w:p>
-    <w:tbl>
-      <w:tblPr>
-        <w:tblStyle w:val="TableGrid"/>
-        <w:tblW w:w="5000" w:type="pct"/>
-        <w:tblLayout w:type="fixed"/>
-        <w:tblLook w:val="04A0" w:firstRow="1" w:lastRow="0" w:firstColumn="1" w:lastColumn="0" w:noHBand="0" w:noVBand="1"/>
-      </w:tblPr>
-      <w:tblGrid>
-        <w:gridCol w:w="4785"/>
-        <w:gridCol w:w="1986"/>
-        <w:gridCol w:w="4551"/>
-      </w:tblGrid>
-      <w:tr>
-        <w:trPr>
-          <w:trHeight w:val="295"/>
-        </w:trPr>
-        <w:tc>
-          <w:tcPr>
-            <w:tcW w:w="4694" w:type="dxa"/>
-            <w:tcBorders>
-              <w:top w:val="nil"/>
-              <w:left w:val="nil"/>
-              <w:bottom w:val="nil"/>
-              <w:right w:val="nil"/>
-            </w:tcBorders>
-          </w:tcPr>
-          <w:p>
-            <w:pPr>
-              <w:pStyle w:val="Heading3"/>
-              <w:widowControl w:val="0"/>
-              <w:spacing w:line="240" w:lineRule="auto"/>
-              <w:ind w:left="0"/>
-            </w:pPr>
-            <w:r>
-              <w:t>VNUHCM - University of Science</w:t>
-            </w:r>
-          </w:p>
-        </w:tc>
-        <w:tc>
-          <w:tcPr>
-            <w:tcW w:w="1948" w:type="dxa"/>
-            <w:tcBorders>
-              <w:top w:val="nil"/>
-              <w:left w:val="nil"/>
-              <w:bottom w:val="nil"/>
-              <w:right w:val="nil"/>
-            </w:tcBorders>
-            <w:vAlign w:val="center"/>
-          </w:tcPr>
-          <w:p>
-            <w:pPr>
-              <w:widowControl w:val="0"/>
-              <w:spacing w:line="240" w:lineRule="auto"/>
-              <w:ind w:right="196"/>
-              <w:jc w:val="center"/>
-              <w:rPr>
-                <w:rFonts w:eastAsia="Calibri"/>
-              </w:rPr>
-            </w:pPr>
-            <w:r>
-              <w:rPr>
-                <w:rFonts w:eastAsia="Calibri"/>
-              </w:rPr>
-              <w:t>Members: 3</w:t>
-            </w:r>
-          </w:p>
-        </w:tc>
-        <w:tc>
-          <w:tcPr>
-            <w:tcW w:w="4464" w:type="dxa"/>
-            <w:tcBorders>
-              <w:top w:val="nil"/>
-              <w:left w:val="nil"/>
-              <w:bottom w:val="nil"/>
-              <w:right w:val="nil"/>
-            </w:tcBorders>
-          </w:tcPr>
-          <w:p>
-            <w:pPr>
-              <w:pStyle w:val="Heading3"/>
-              <w:widowControl w:val="0"/>
-              <w:spacing w:line="240" w:lineRule="auto"/>
-              <w:jc w:val="right"/>
-              <w:rPr>
-                <w:sz w:val="22"/>
-                <w:szCs w:val="20"/>
-              </w:rPr>
-            </w:pPr>
-            <w:r>
-              <w:t>Dec 2021 - Jan 2022 (2 months)</w:t>
-            </w:r>
-          </w:p>
-        </w:tc>
-      </w:tr>
-    </w:tbl>
-    <w:p>
-      <w:r>
-        <w:t>Technologies</w:t>
-      </w:r>
-      <w:r>
-        <w:rPr>
-          <w:b/>
-          <w:bCs/>
-        </w:rPr>
-        <w:t>:</w:t>
-      </w:r>
-      <w:r>
-        <w:t xml:space="preserve"> </w:t>
-      </w:r>
-      <w:r>
-        <w:rPr>
-          <w:b/>
-          <w:bCs/>
-        </w:rPr>
-        <w:t>Nodejs</w:t>
-      </w:r>
-      <w:r>
-        <w:t xml:space="preserve">(Expressjs...), PostgreSQL, Heroku </w:t>
-      </w:r>
-    </w:p>
-    <w:p>
-      <w:pPr>
-        <w:rPr>
-          <w:b/>
-          <w:bCs/>
-        </w:rPr>
-      </w:pPr>
-      <w:r>
-        <w:t>Responsibilities</w:t>
-      </w:r>
-      <w:r>
-        <w:rPr>
-          <w:b/>
-          <w:bCs/>
-        </w:rPr>
-        <w:t>:</w:t>
-      </w:r>
-    </w:p>
-    <w:p>
-      <w:pPr>
-        <w:pStyle w:val="ListParagraph"/>
-        <w:numPr>
-          <w:ilvl w:val="0"/>
-          <w:numId w:val="4"/>
-        </w:numPr>
-      </w:pPr>
-      <w:r>
-        <w:t xml:space="preserve">Handle Cart: generate session, modify cart's product using Jquery ajax. Add a comment by Ajax. </w:t>
-      </w:r>
-      <w:r>
-        <w:rPr>
-          <w:b/>
-          <w:bCs/>
-          <w:i/>
-          <w:iCs/>
-        </w:rPr>
-        <w:t>Register by email</w:t>
-      </w:r>
-      <w:r>
-        <w:t>.</w:t>
-      </w:r>
-    </w:p>
-    <w:p>
-      <w:pPr>
-        <w:pStyle w:val="ListParagraph"/>
-        <w:ind w:left="0"/>
-      </w:pPr>
-      <w:r>
-        <w:t>Link:</w:t>
-      </w:r>
-    </w:p>
-    <w:p>
-      <w:pPr>
-        <w:pStyle w:val="ListParagraph"/>
-        <w:numPr>
-          <w:ilvl w:val="0"/>
-          <w:numId w:val="4"/>
-        </w:numPr>
-      </w:pPr>
-      <w:r>
-        <w:t xml:space="preserve">Demo: </w:t>
-      </w:r>
-      <w:hyperlink r:id="rId16">
-        <w:r>
-          <w:rPr>
-            <w:rStyle w:val="Hyperlink"/>
-          </w:rPr>
-          <w:t>https://drive.google.com/file/d/1R8Fci0eCh3xYodQjHPqUxevWDCD0zvp8/view</w:t>
-        </w:r>
-      </w:hyperlink>
-      <w:r>
-        <w:t xml:space="preserve"> </w:t>
-      </w:r>
-    </w:p>
-    <w:p>
-      <w:pPr>
-        <w:pStyle w:val="ListParagraph"/>
-        <w:numPr>
-          <w:ilvl w:val="0"/>
-          <w:numId w:val="4"/>
-        </w:numPr>
-      </w:pPr>
-      <w:r>
-        <w:t xml:space="preserve">Deploy: </w:t>
-      </w:r>
-      <w:hyperlink r:id="rId17">
-        <w:r>
-          <w:rPr>
-            <w:rStyle w:val="Hyperlink"/>
-          </w:rPr>
-          <w:t>https://webbansachclient2022.herokuapp.com/</w:t>
-        </w:r>
-      </w:hyperlink>
-      <w:r>
-        <w:t xml:space="preserve"> </w:t>
-      </w:r>
-    </w:p>
-    <w:p>
-      <w:pPr>
-        <w:pStyle w:val="ListParagraph"/>
-        <w:numPr>
-          <w:ilvl w:val="0"/>
-          <w:numId w:val="4"/>
-        </w:numPr>
-      </w:pPr>
-      <w:r>
-        <w:t xml:space="preserve">Github: </w:t>
-      </w:r>
-      <w:hyperlink r:id="rId18">
-        <w:r>
-          <w:rPr>
-            <w:rStyle w:val="Hyperlink"/>
-          </w:rPr>
-          <w:t>https://github.com/PTUD-WEB/client</w:t>
-        </w:r>
-      </w:hyperlink>
-      <w:r>
-        <w:t xml:space="preserve"> </w:t>
-      </w:r>
-    </w:p>
-    <w:p/>
-    <w:p>
-      <w:pPr>
-        <w:pStyle w:val="Heading2"/>
-        <w:ind w:left="-25"/>
-      </w:pPr>
-      <w:r>
-        <w:t>UK Accident Statistics - BI</w:t>
-      </w:r>
-    </w:p>
-    <w:tbl>
-      <w:tblPr>
-        <w:tblStyle w:val="TableGrid"/>
-        <w:tblW w:w="5000" w:type="pct"/>
-        <w:tblLayout w:type="fixed"/>
-        <w:tblLook w:val="04A0" w:firstRow="1" w:lastRow="0" w:firstColumn="1" w:lastColumn="0" w:noHBand="0" w:noVBand="1"/>
-      </w:tblPr>
-      <w:tblGrid>
-        <w:gridCol w:w="4785"/>
-        <w:gridCol w:w="1986"/>
-        <w:gridCol w:w="4551"/>
-      </w:tblGrid>
-      <w:tr>
-        <w:trPr>
-          <w:trHeight w:val="295"/>
-        </w:trPr>
-        <w:tc>
-          <w:tcPr>
-            <w:tcW w:w="4694" w:type="dxa"/>
-            <w:tcBorders>
-              <w:top w:val="nil"/>
-              <w:left w:val="nil"/>
-              <w:bottom w:val="nil"/>
-              <w:right w:val="nil"/>
-            </w:tcBorders>
-          </w:tcPr>
-          <w:p>
-            <w:pPr>
-              <w:pStyle w:val="Heading3"/>
-              <w:widowControl w:val="0"/>
-              <w:spacing w:line="240" w:lineRule="auto"/>
-              <w:ind w:left="0"/>
-            </w:pPr>
-            <w:r>
-              <w:t>VNUHCM - University of Science</w:t>
-            </w:r>
-          </w:p>
-        </w:tc>
-        <w:tc>
-          <w:tcPr>
-            <w:tcW w:w="1948" w:type="dxa"/>
-            <w:tcBorders>
-              <w:top w:val="nil"/>
-              <w:left w:val="nil"/>
-              <w:bottom w:val="nil"/>
-              <w:right w:val="nil"/>
-            </w:tcBorders>
-            <w:vAlign w:val="center"/>
-          </w:tcPr>
-          <w:p>
-            <w:pPr>
-              <w:widowControl w:val="0"/>
-              <w:spacing w:line="240" w:lineRule="auto"/>
-              <w:ind w:right="196"/>
-              <w:jc w:val="center"/>
-              <w:rPr>
-                <w:rFonts w:eastAsia="Calibri"/>
-              </w:rPr>
-            </w:pPr>
-            <w:r>
-              <w:rPr>
-                <w:rFonts w:eastAsia="Calibri"/>
-              </w:rPr>
-              <w:t>Members: 4</w:t>
-            </w:r>
-          </w:p>
-        </w:tc>
-        <w:tc>
-          <w:tcPr>
-            <w:tcW w:w="4464" w:type="dxa"/>
-            <w:tcBorders>
-              <w:top w:val="nil"/>
-              <w:left w:val="nil"/>
-              <w:bottom w:val="nil"/>
-              <w:right w:val="nil"/>
-            </w:tcBorders>
-          </w:tcPr>
-          <w:p>
-            <w:pPr>
-              <w:pStyle w:val="Heading3"/>
-              <w:widowControl w:val="0"/>
-              <w:spacing w:line="240" w:lineRule="auto"/>
-              <w:jc w:val="right"/>
-              <w:rPr>
-                <w:sz w:val="22"/>
-                <w:szCs w:val="20"/>
-              </w:rPr>
-            </w:pPr>
-            <w:r>
-              <w:t>Nov 2021 - Jan 2022 (3 months)</w:t>
-            </w:r>
-          </w:p>
-        </w:tc>
-      </w:tr>
-    </w:tbl>
-    <w:p>
-      <w:r>
-        <w:t xml:space="preserve">Technologies: </w:t>
-      </w:r>
-      <w:r>
-        <w:rPr>
-          <w:b/>
-          <w:bCs/>
-          <w:i/>
-          <w:iCs/>
-        </w:rPr>
-        <w:t>Data Warehouse</w:t>
-      </w:r>
-      <w:r>
-        <w:t xml:space="preserve">, SQL Server, Visual Studio, </w:t>
-      </w:r>
-      <w:r>
-        <w:rPr>
-          <w:b/>
-          <w:bCs/>
-          <w:i/>
-          <w:iCs/>
-        </w:rPr>
-        <w:t>SSIS</w:t>
-      </w:r>
-      <w:r>
-        <w:t xml:space="preserve">, </w:t>
-      </w:r>
-      <w:r>
-        <w:rPr>
-          <w:b/>
-          <w:bCs/>
-          <w:i/>
-          <w:iCs/>
-        </w:rPr>
-        <w:t>SSAS</w:t>
-      </w:r>
-      <w:r>
-        <w:t xml:space="preserve">, </w:t>
-      </w:r>
-      <w:r>
-        <w:rPr>
-          <w:b/>
-          <w:bCs/>
-          <w:i/>
-          <w:iCs/>
-        </w:rPr>
-        <w:t>MS Power BI</w:t>
-      </w:r>
-      <w:r>
-        <w:t>...</w:t>
-      </w:r>
-    </w:p>
-    <w:p>
-      <w:r>
-        <w:t>Responsibilities:</w:t>
-      </w:r>
-    </w:p>
-    <w:p>
-      <w:pPr>
-        <w:pStyle w:val="ListParagraph"/>
-        <w:numPr>
-          <w:ilvl w:val="0"/>
-          <w:numId w:val="4"/>
-        </w:numPr>
-      </w:pPr>
-      <w:r>
-        <w:t>Flat -&gt; Source -&gt; NDS -&gt; DDS -&gt; Visualize</w:t>
-      </w:r>
-    </w:p>
-    <w:p>
-      <w:pPr>
-        <w:pStyle w:val="ListParagraph"/>
-        <w:numPr>
-          <w:ilvl w:val="0"/>
-          <w:numId w:val="4"/>
-        </w:numPr>
-      </w:pPr>
-      <w:r>
-        <w:t>Learning about analysing, filtering, cleaning, loading, transforming, extracting, designing andvisualizing data.</w:t>
-      </w:r>
-    </w:p>
-    <w:p>
-      <w:r>
-        <w:t xml:space="preserve">Link: </w:t>
-      </w:r>
-      <w:hyperlink r:id="rId19">
-        <w:r>
-          <w:rPr>
-            <w:rStyle w:val="Hyperlink"/>
-          </w:rPr>
-          <w:t>https://drive.google.com/drive/folders/1pT74M1IMfGNk8tI1p2xdgK-jWdjumCeR?usp=sharing</w:t>
-        </w:r>
-      </w:hyperlink>
-      <w:r>
-        <w:t xml:space="preserve"> </w:t>
-      </w:r>
-    </w:p>
-    <w:p/>
-    <w:p>
-      <w:pPr>
-        <w:pStyle w:val="Heading2"/>
-        <w:ind w:left="-25"/>
-      </w:pPr>
-      <w:r>
-        <w:t>Hiring go to supermarket project</w:t>
-      </w:r>
-    </w:p>
-    <w:tbl>
-      <w:tblPr>
-        <w:tblStyle w:val="TableGrid"/>
-        <w:tblW w:w="5000" w:type="pct"/>
-        <w:tblLayout w:type="fixed"/>
-        <w:tblLook w:val="04A0" w:firstRow="1" w:lastRow="0" w:firstColumn="1" w:lastColumn="0" w:noHBand="0" w:noVBand="1"/>
-      </w:tblPr>
-      <w:tblGrid>
-        <w:gridCol w:w="4785"/>
-        <w:gridCol w:w="1986"/>
-        <w:gridCol w:w="4551"/>
-      </w:tblGrid>
-      <w:tr>
-        <w:trPr>
-          <w:trHeight w:val="295"/>
-        </w:trPr>
-        <w:tc>
-          <w:tcPr>
-            <w:tcW w:w="4694" w:type="dxa"/>
-            <w:tcBorders>
-              <w:top w:val="nil"/>
-              <w:left w:val="nil"/>
-              <w:bottom w:val="nil"/>
-              <w:right w:val="nil"/>
-            </w:tcBorders>
-          </w:tcPr>
-          <w:p>
-            <w:pPr>
-              <w:pStyle w:val="Heading3"/>
-              <w:widowControl w:val="0"/>
-              <w:spacing w:line="240" w:lineRule="auto"/>
-              <w:ind w:left="0"/>
-            </w:pPr>
-            <w:r>
-              <w:t>VNUHCM - University of Science</w:t>
-            </w:r>
-          </w:p>
-        </w:tc>
-        <w:tc>
-          <w:tcPr>
-            <w:tcW w:w="1948" w:type="dxa"/>
-            <w:tcBorders>
-              <w:top w:val="nil"/>
-              <w:left w:val="nil"/>
-              <w:bottom w:val="nil"/>
-              <w:right w:val="nil"/>
-            </w:tcBorders>
-            <w:vAlign w:val="center"/>
-          </w:tcPr>
-          <w:p>
-            <w:pPr>
-              <w:widowControl w:val="0"/>
-              <w:spacing w:line="240" w:lineRule="auto"/>
-              <w:ind w:right="196"/>
-              <w:jc w:val="center"/>
-              <w:rPr>
-                <w:rFonts w:eastAsia="Calibri"/>
-              </w:rPr>
-            </w:pPr>
-            <w:r>
-              <w:rPr>
-                <w:rFonts w:eastAsia="Calibri"/>
-              </w:rPr>
-              <w:t>Members: 4</w:t>
-            </w:r>
-          </w:p>
-        </w:tc>
-        <w:tc>
-          <w:tcPr>
-            <w:tcW w:w="4464" w:type="dxa"/>
-            <w:tcBorders>
-              <w:top w:val="nil"/>
-              <w:left w:val="nil"/>
-              <w:bottom w:val="nil"/>
-              <w:right w:val="nil"/>
-            </w:tcBorders>
-          </w:tcPr>
-          <w:p>
-            <w:pPr>
-              <w:pStyle w:val="Heading3"/>
-              <w:widowControl w:val="0"/>
-              <w:spacing w:line="240" w:lineRule="auto"/>
-              <w:jc w:val="right"/>
-              <w:rPr>
-                <w:sz w:val="22"/>
-                <w:szCs w:val="20"/>
-              </w:rPr>
-            </w:pPr>
-            <w:r>
-              <w:t xml:space="preserve">Dec 2021 </w:t>
-            </w:r>
-            <w:r>
-              <w:rPr>
-                <w:sz w:val="22"/>
-                <w:szCs w:val="20"/>
-              </w:rPr>
-              <w:t>- Jan 2022 (2 months)</w:t>
-            </w:r>
-          </w:p>
-        </w:tc>
-      </w:tr>
-    </w:tbl>
-    <w:p>
-      <w:r>
-        <w:t xml:space="preserve">Technologies: C# (.net core), Java(spring boot), Vuejs, </w:t>
-      </w:r>
-      <w:r>
-        <w:rPr>
-          <w:b/>
-          <w:bCs/>
-          <w:i/>
-          <w:iCs/>
-        </w:rPr>
-        <w:t>Bing Map API</w:t>
-      </w:r>
-    </w:p>
-    <w:p>
-      <w:r>
-        <w:t>Responsibilities:</w:t>
-      </w:r>
-    </w:p>
-    <w:p>
-      <w:pPr>
-        <w:pStyle w:val="ListParagraph"/>
-        <w:numPr>
-          <w:ilvl w:val="0"/>
-          <w:numId w:val="4"/>
-        </w:numPr>
-      </w:pPr>
-      <w:r>
-        <w:t xml:space="preserve">Create </w:t>
-      </w:r>
-      <w:r>
-        <w:rPr>
-          <w:b/>
-          <w:bCs/>
-        </w:rPr>
-        <w:t>API</w:t>
-      </w:r>
-      <w:r>
-        <w:t xml:space="preserve"> using .net core, spring boot. Get response data and render it to the browser by </w:t>
-      </w:r>
-      <w:r>
-        <w:rPr>
-          <w:b/>
-          <w:bCs/>
-          <w:i/>
-          <w:iCs/>
-        </w:rPr>
-        <w:t>Vuejs</w:t>
-      </w:r>
-      <w:r>
-        <w:t>.</w:t>
-      </w:r>
-    </w:p>
-    <w:p>
-      <w:pPr>
-        <w:pStyle w:val="ListParagraph"/>
-        <w:numPr>
-          <w:ilvl w:val="0"/>
-          <w:numId w:val="4"/>
-        </w:numPr>
-      </w:pPr>
-      <w:r>
-        <w:t>Use java to fetch Bing Map API to calculate the minimum of the distances between the store and some shippers.</w:t>
-      </w:r>
-    </w:p>
-    <w:p>
-      <w:pPr>
-        <w:pStyle w:val="ListParagraph"/>
-        <w:ind w:left="0"/>
-      </w:pPr>
-      <w:r>
-        <w:t xml:space="preserve">Link: </w:t>
-      </w:r>
-      <w:hyperlink r:id="rId20">
-        <w:r>
-          <w:rPr>
-            <w:rStyle w:val="Hyperlink"/>
-          </w:rPr>
-          <w:t>https://github.com/KhoaMinHi/InfoSysDevProject_Semeter7_API_C-_Java</w:t>
-        </w:r>
-      </w:hyperlink>
-      <w:r>
-        <w:t xml:space="preserve"> </w:t>
-      </w:r>
-    </w:p>
-    <w:p/>
-    <w:p>
-      <w:pPr>
-        <w:pStyle w:val="Heading2"/>
-        <w:ind w:left="-25"/>
-      </w:pPr>
-      <w:r>
-        <w:t xml:space="preserve"> Others student projects</w:t>
-      </w:r>
-    </w:p>
-    <w:tbl>
-      <w:tblPr>
-        <w:tblStyle w:val="PlainTable4"/>
-        <w:tblW w:w="5000" w:type="pct"/>
-        <w:tblLayout w:type="fixed"/>
-        <w:tblLook w:val="04A0" w:firstRow="1" w:lastRow="0" w:firstColumn="1" w:lastColumn="0" w:noHBand="0" w:noVBand="1"/>
-      </w:tblPr>
-      <w:tblGrid>
-        <w:gridCol w:w="5690"/>
-        <w:gridCol w:w="5632"/>
-      </w:tblGrid>
-      <w:tr>
-        <w:trPr>
-          <w:cnfStyle w:val="100000000000" w:firstRow="1" w:lastRow="0" w:firstColumn="0" w:lastColumn="0" w:oddVBand="0" w:evenVBand="0" w:oddHBand="0" w:evenHBand="0" w:firstRowFirstColumn="0" w:firstRowLastColumn="0" w:lastRowFirstColumn="0" w:lastRowLastColumn="0"/>
-          <w:trHeight w:val="295"/>
-        </w:trPr>
-        <w:tc>
-          <w:tcPr>
-            <w:cnfStyle w:val="001000000000" w:firstRow="0" w:lastRow="0" w:firstColumn="1" w:lastColumn="0" w:oddVBand="0" w:evenVBand="0" w:oddHBand="0" w:evenHBand="0" w:firstRowFirstColumn="0" w:firstRowLastColumn="0" w:lastRowFirstColumn="0" w:lastRowLastColumn="0"/>
-            <w:tcW w:w="5581" w:type="dxa"/>
-          </w:tcPr>
-          <w:p>
-            <w:pPr>
-              <w:pStyle w:val="Heading3"/>
-              <w:widowControl w:val="0"/>
-              <w:spacing w:line="240" w:lineRule="auto"/>
-              <w:outlineLvl w:val="2"/>
-              <w:rPr>
-                <w:b w:val="0"/>
-                <w:bCs w:val="0"/>
-              </w:rPr>
-            </w:pPr>
-            <w:r>
-              <w:rPr>
-                <w:b w:val="0"/>
-                <w:bCs w:val="0"/>
-              </w:rPr>
-              <w:t>VNUHCM - University of Science</w:t>
-            </w:r>
-          </w:p>
-        </w:tc>
-        <w:tc>
-          <w:tcPr>
-            <w:tcW w:w="5524" w:type="dxa"/>
-          </w:tcPr>
-          <w:p>
-            <w:pPr>
-              <w:pStyle w:val="Heading3"/>
-              <w:widowControl w:val="0"/>
-              <w:spacing w:line="240" w:lineRule="auto"/>
-              <w:jc w:val="right"/>
-              <w:outlineLvl w:val="2"/>
-              <w:cnfStyle w:val="100000000000" w:firstRow="1" w:lastRow="0" w:firstColumn="0" w:lastColumn="0" w:oddVBand="0" w:evenVBand="0" w:oddHBand="0" w:evenHBand="0" w:firstRowFirstColumn="0" w:firstRowLastColumn="0" w:lastRowFirstColumn="0" w:lastRowLastColumn="0"/>
-              <w:rPr>
-                <w:b w:val="0"/>
-                <w:bCs w:val="0"/>
-                <w:sz w:val="22"/>
-                <w:szCs w:val="20"/>
-              </w:rPr>
-            </w:pPr>
-            <w:r>
-              <w:rPr>
-                <w:b w:val="0"/>
-                <w:bCs w:val="0"/>
-                <w:sz w:val="22"/>
-                <w:szCs w:val="20"/>
-              </w:rPr>
-              <w:t>Jan 2021 - Jun 2022 (1 year 6 months)</w:t>
-            </w:r>
-          </w:p>
-        </w:tc>
-      </w:tr>
-    </w:tbl>
-    <w:p>
-      <w:pPr>
-        <w:numPr>
-          <w:ilvl w:val="0"/>
-          <w:numId w:val="2"/>
-        </w:numPr>
-        <w:spacing w:after="25" w:line="264" w:lineRule="auto"/>
-        <w:ind w:right="196" w:hanging="122"/>
-      </w:pPr>
-      <w:r>
-        <w:rPr>
-          <w:b/>
-          <w:bCs/>
-        </w:rPr>
-        <w:t>Recommendation System</w:t>
-      </w:r>
-      <w:r>
-        <w:t xml:space="preserve">: </w:t>
-      </w:r>
-      <w:r>
-        <w:rPr>
-          <w:b/>
-          <w:bCs/>
-          <w:i/>
-          <w:iCs/>
-        </w:rPr>
-        <w:t>Item-based CF</w:t>
-      </w:r>
-      <w:r>
-        <w:t xml:space="preserve">, </w:t>
-      </w:r>
-      <w:r>
-        <w:rPr>
-          <w:b/>
-          <w:bCs/>
-          <w:i/>
-          <w:iCs/>
-        </w:rPr>
-        <w:t>Matrix Factorization</w:t>
-      </w:r>
-      <w:r>
-        <w:t xml:space="preserve">. </w:t>
-      </w:r>
-      <w:r>
-        <w:rPr>
-          <w:b/>
-          <w:bCs/>
-        </w:rPr>
-        <w:t>Python</w:t>
-      </w:r>
-      <w:r>
-        <w:t>, Pandas, Numpy, GG Colab...</w:t>
-      </w:r>
-    </w:p>
-    <w:p>
-      <w:pPr>
-        <w:numPr>
-          <w:ilvl w:val="0"/>
-          <w:numId w:val="2"/>
-        </w:numPr>
-        <w:spacing w:after="25" w:line="264" w:lineRule="auto"/>
-        <w:ind w:right="196" w:hanging="122"/>
-      </w:pPr>
-      <w:r>
-        <w:t xml:space="preserve">Information systems analysis and design: Information Technology Center. Use </w:t>
-      </w:r>
-      <w:r>
-        <w:rPr>
-          <w:b/>
-          <w:bCs/>
-          <w:i/>
-          <w:iCs/>
-        </w:rPr>
-        <w:t>UML</w:t>
-      </w:r>
-      <w:r>
-        <w:t xml:space="preserve">; </w:t>
-      </w:r>
-      <w:r>
-        <w:rPr>
-          <w:b/>
-          <w:bCs/>
-          <w:i/>
-          <w:iCs/>
-        </w:rPr>
-        <w:t>give requirements then analyze and design system</w:t>
-      </w:r>
-      <w:r>
-        <w:t>.</w:t>
-      </w:r>
-    </w:p>
-    <w:p>
-      <w:pPr>
-        <w:numPr>
-          <w:ilvl w:val="0"/>
-          <w:numId w:val="2"/>
-        </w:numPr>
-        <w:spacing w:after="25" w:line="264" w:lineRule="auto"/>
-        <w:ind w:right="196" w:hanging="122"/>
-      </w:pPr>
-      <w:r>
-        <w:t>Computer Architecture &amp; Assembly Language: BigInt (C), Quick Sort (MIPS 32)</w:t>
-      </w:r>
-    </w:p>
-    <w:p>
-      <w:pPr>
-        <w:numPr>
-          <w:ilvl w:val="0"/>
-          <w:numId w:val="2"/>
-        </w:numPr>
-        <w:spacing w:after="25" w:line="264" w:lineRule="auto"/>
-        <w:ind w:right="196" w:hanging="122"/>
-      </w:pPr>
-      <w:r>
-        <w:rPr>
-          <w:b/>
-          <w:bCs/>
-        </w:rPr>
-        <w:t>Information Systems Security</w:t>
-      </w:r>
-      <w:r>
-        <w:t>: Build a winform app, Authorization, Authenticating, Encrypting,decrypting on Oracle DB.</w:t>
-      </w:r>
-    </w:p>
-    <w:p>
-      <w:pPr>
-        <w:numPr>
-          <w:ilvl w:val="0"/>
-          <w:numId w:val="2"/>
-        </w:numPr>
-        <w:spacing w:after="424" w:line="264" w:lineRule="auto"/>
-        <w:ind w:right="196" w:hanging="122"/>
-      </w:pPr>
-      <w:r>
-        <w:t xml:space="preserve">Advanced Database Management System: </w:t>
-      </w:r>
-      <w:r>
-        <w:rPr>
-          <w:b/>
-          <w:bCs/>
-          <w:i/>
-          <w:iCs/>
-        </w:rPr>
-        <w:t>Transaction</w:t>
-      </w:r>
-      <w:r>
-        <w:t>, Winform</w:t>
-      </w:r>
-    </w:p>
-    <w:p>
-      <w:pPr>
         <w:pStyle w:val="Heading1"/>
         <w:spacing w:after="49"/>
         <w:ind w:left="-5"/>
       </w:pPr>
       <w:bookmarkStart w:id="0" w:name="_Hlk110859781"/>
       <w:r>
-        <w:lastRenderedPageBreak/>
         <w:t>Education</w:t>
       </w:r>
       <w:bookmarkEnd w:id="0"/>
@@ -2239,7 +1072,7 @@
                     </pic:cNvPicPr>
                   </pic:nvPicPr>
                   <pic:blipFill>
-                    <a:blip r:embed="rId21"/>
+                    <a:blip r:embed="rId14"/>
                     <a:stretch>
                       <a:fillRect/>
                     </a:stretch>
@@ -2273,8 +1106,13 @@
       <w:pPr>
         <w:pStyle w:val="Heading1"/>
       </w:pPr>
-      <w:r>
-        <w:t>Activites &amp; Hobbies</w:t>
+      <w:proofErr w:type="spellStart"/>
+      <w:r>
+        <w:t>Activites</w:t>
+      </w:r>
+      <w:proofErr w:type="spellEnd"/>
+      <w:r>
+        <w:t xml:space="preserve"> &amp; Hobbies</w:t>
       </w:r>
     </w:p>
     <w:p>
@@ -2286,8 +1124,13 @@
         <w:t>Activities and societies:</w:t>
       </w:r>
       <w:r>
-        <w:t xml:space="preserve"> Dem am (Warm night activity)…</w:t>
-      </w:r>
+        <w:t xml:space="preserve"> Dem am (Warm night </w:t>
+      </w:r>
+      <w:proofErr w:type="gramStart"/>
+      <w:r>
+        <w:t>activity)…</w:t>
+      </w:r>
+      <w:proofErr w:type="gramEnd"/>
     </w:p>
     <w:p>
       <w:r>
@@ -2298,14 +1141,20 @@
         <w:t>Hobbies:</w:t>
       </w:r>
       <w:r>
-        <w:t xml:space="preserve"> Football…</w:t>
+        <w:t xml:space="preserve"> </w:t>
+      </w:r>
+      <w:r>
+        <w:t xml:space="preserve">Code, </w:t>
+      </w:r>
+      <w:r>
+        <w:t>Football…</w:t>
       </w:r>
     </w:p>
     <w:sectPr>
-      <w:footerReference w:type="even" r:id="rId22"/>
-      <w:footerReference w:type="default" r:id="rId23"/>
-      <w:footerReference w:type="first" r:id="rId24"/>
-      <w:pgSz w:w="12240" w:h="15840"/>
+      <w:footerReference w:type="even" r:id="rId15"/>
+      <w:footerReference w:type="default" r:id="rId16"/>
+      <w:footerReference w:type="first" r:id="rId17"/>
+      <w:pgSz w:w="11906" w:h="16838" w:code="9"/>
       <w:pgMar w:top="454" w:right="567" w:bottom="284" w:left="567" w:header="0" w:footer="0" w:gutter="0"/>
       <w:cols w:space="720"/>
       <w:formProt w:val="0"/>
@@ -2316,7 +1165,7 @@
 </file>
 
 <file path=word/endnotes.xml><?xml version="1.0" encoding="utf-8"?>
-<w:endnotes xmlns:wpc="http://schemas.microsoft.com/office/word/2010/wordprocessingCanvas" xmlns:cx="http://schemas.microsoft.com/office/drawing/2014/chartex" xmlns:cx1="http://schemas.microsoft.com/office/drawing/2015/9/8/chartex" xmlns:cx2="http://schemas.microsoft.com/office/drawing/2015/10/21/chartex" xmlns:cx3="http://schemas.microsoft.com/office/drawing/2016/5/9/chartex" xmlns:cx4="http://schemas.microsoft.com/office/drawing/2016/5/10/chartex" xmlns:cx5="http://schemas.microsoft.com/office/drawing/2016/5/11/chartex" xmlns:cx6="http://schemas.microsoft.com/office/drawing/2016/5/12/chartex" xmlns:cx7="http://schemas.microsoft.com/office/drawing/2016/5/13/chartex" xmlns:cx8="http://schemas.microsoft.com/office/drawing/2016/5/14/chartex" xmlns:mc="http://schemas.openxmlformats.org/markup-compatibility/2006" xmlns:aink="http://schemas.microsoft.com/office/drawing/2016/ink" xmlns:am3d="http://schemas.microsoft.com/office/drawing/2017/model3d" xmlns:o="urn:schemas-microsoft-com:office:office" xmlns:oel="http://schemas.microsoft.com/office/2019/extlst" xmlns:r="http://schemas.openxmlformats.org/officeDocument/2006/relationships" xmlns:m="http://schemas.openxmlformats.org/officeDocument/2006/math" xmlns:v="urn:schemas-microsoft-com:vml" xmlns:wp14="http://schemas.microsoft.com/office/word/2010/wordprocessingDrawing" xmlns:wp="http://schemas.openxmlformats.org/drawingml/2006/wordprocessingDrawing" xmlns:w10="urn:schemas-microsoft-com:office:word" xmlns:w="http://schemas.openxmlformats.org/wordprocessingml/2006/main" xmlns:w14="http://schemas.microsoft.com/office/word/2010/wordml" xmlns:w15="http://schemas.microsoft.com/office/word/2012/wordml" xmlns:w16cex="http://schemas.microsoft.com/office/word/2018/wordml/cex" xmlns:w16cid="http://schemas.microsoft.com/office/word/2016/wordml/cid" xmlns:w16="http://schemas.microsoft.com/office/word/2018/wordml" xmlns:w16sdtdh="http://schemas.microsoft.com/office/word/2020/wordml/sdtdatahash" xmlns:w16se="http://schemas.microsoft.com/office/word/2015/wordml/symex" xmlns:wpg="http://schemas.microsoft.com/office/word/2010/wordprocessingGroup" xmlns:wpi="http://schemas.microsoft.com/office/word/2010/wordprocessingInk" xmlns:wne="http://schemas.microsoft.com/office/word/2006/wordml" xmlns:wps="http://schemas.microsoft.com/office/word/2010/wordprocessingShape" mc:Ignorable="w14 w15 w16se w16cid w16 w16cex w16sdtdh wp14">
+<w:endnotes xmlns:wpc="http://schemas.microsoft.com/office/word/2010/wordprocessingCanvas" xmlns:cx="http://schemas.microsoft.com/office/drawing/2014/chartex" xmlns:cx1="http://schemas.microsoft.com/office/drawing/2015/9/8/chartex" xmlns:cx2="http://schemas.microsoft.com/office/drawing/2015/10/21/chartex" xmlns:cx3="http://schemas.microsoft.com/office/drawing/2016/5/9/chartex" xmlns:cx4="http://schemas.microsoft.com/office/drawing/2016/5/10/chartex" xmlns:cx5="http://schemas.microsoft.com/office/drawing/2016/5/11/chartex" xmlns:cx6="http://schemas.microsoft.com/office/drawing/2016/5/12/chartex" xmlns:cx7="http://schemas.microsoft.com/office/drawing/2016/5/13/chartex" xmlns:cx8="http://schemas.microsoft.com/office/drawing/2016/5/14/chartex" xmlns:mc="http://schemas.openxmlformats.org/markup-compatibility/2006" xmlns:aink="http://schemas.microsoft.com/office/drawing/2016/ink" xmlns:am3d="http://schemas.microsoft.com/office/drawing/2017/model3d" xmlns:o="urn:schemas-microsoft-com:office:office" xmlns:oel="http://schemas.microsoft.com/office/2019/extlst" xmlns:r="http://schemas.openxmlformats.org/officeDocument/2006/relationships" xmlns:m="http://schemas.openxmlformats.org/officeDocument/2006/math" xmlns:v="urn:schemas-microsoft-com:vml" xmlns:wp14="http://schemas.microsoft.com/office/word/2010/wordprocessingDrawing" xmlns:wp="http://schemas.openxmlformats.org/drawingml/2006/wordprocessingDrawing" xmlns:w10="urn:schemas-microsoft-com:office:word" xmlns:w="http://schemas.openxmlformats.org/wordprocessingml/2006/main" xmlns:w14="http://schemas.microsoft.com/office/word/2010/wordml" xmlns:w15="http://schemas.microsoft.com/office/word/2012/wordml" xmlns:w16cex="http://schemas.microsoft.com/office/word/2018/wordml/cex" xmlns:w16cid="http://schemas.microsoft.com/office/word/2016/wordml/cid" xmlns:w16="http://schemas.microsoft.com/office/word/2018/wordml" xmlns:w16du="http://schemas.microsoft.com/office/word/2023/wordml/word16du" xmlns:w16sdtdh="http://schemas.microsoft.com/office/word/2020/wordml/sdtdatahash" xmlns:w16se="http://schemas.microsoft.com/office/word/2015/wordml/symex" xmlns:wpg="http://schemas.microsoft.com/office/word/2010/wordprocessingGroup" xmlns:wpi="http://schemas.microsoft.com/office/word/2010/wordprocessingInk" xmlns:wne="http://schemas.microsoft.com/office/word/2006/wordml" xmlns:wps="http://schemas.microsoft.com/office/word/2010/wordprocessingShape" mc:Ignorable="w14 w15 w16se w16cid w16 w16cex w16sdtdh w16du wp14">
   <w:endnote w:type="separator" w:id="-1">
     <w:p>
       <w:pPr>
@@ -2341,7 +1190,7 @@
 </file>
 
 <file path=word/footer1.xml><?xml version="1.0" encoding="utf-8"?>
-<w:ftr xmlns:wpc="http://schemas.microsoft.com/office/word/2010/wordprocessingCanvas" xmlns:cx="http://schemas.microsoft.com/office/drawing/2014/chartex" xmlns:cx1="http://schemas.microsoft.com/office/drawing/2015/9/8/chartex" xmlns:cx2="http://schemas.microsoft.com/office/drawing/2015/10/21/chartex" xmlns:cx3="http://schemas.microsoft.com/office/drawing/2016/5/9/chartex" xmlns:cx4="http://schemas.microsoft.com/office/drawing/2016/5/10/chartex" xmlns:cx5="http://schemas.microsoft.com/office/drawing/2016/5/11/chartex" xmlns:cx6="http://schemas.microsoft.com/office/drawing/2016/5/12/chartex" xmlns:cx7="http://schemas.microsoft.com/office/drawing/2016/5/13/chartex" xmlns:cx8="http://schemas.microsoft.com/office/drawing/2016/5/14/chartex" xmlns:mc="http://schemas.openxmlformats.org/markup-compatibility/2006" xmlns:aink="http://schemas.microsoft.com/office/drawing/2016/ink" xmlns:am3d="http://schemas.microsoft.com/office/drawing/2017/model3d" xmlns:o="urn:schemas-microsoft-com:office:office" xmlns:oel="http://schemas.microsoft.com/office/2019/extlst" xmlns:r="http://schemas.openxmlformats.org/officeDocument/2006/relationships" xmlns:m="http://schemas.openxmlformats.org/officeDocument/2006/math" xmlns:v="urn:schemas-microsoft-com:vml" xmlns:wp14="http://schemas.microsoft.com/office/word/2010/wordprocessingDrawing" xmlns:wp="http://schemas.openxmlformats.org/drawingml/2006/wordprocessingDrawing" xmlns:w10="urn:schemas-microsoft-com:office:word" xmlns:w="http://schemas.openxmlformats.org/wordprocessingml/2006/main" xmlns:w14="http://schemas.microsoft.com/office/word/2010/wordml" xmlns:w15="http://schemas.microsoft.com/office/word/2012/wordml" xmlns:w16cex="http://schemas.microsoft.com/office/word/2018/wordml/cex" xmlns:w16cid="http://schemas.microsoft.com/office/word/2016/wordml/cid" xmlns:w16="http://schemas.microsoft.com/office/word/2018/wordml" xmlns:w16sdtdh="http://schemas.microsoft.com/office/word/2020/wordml/sdtdatahash" xmlns:w16se="http://schemas.microsoft.com/office/word/2015/wordml/symex" xmlns:wpg="http://schemas.microsoft.com/office/word/2010/wordprocessingGroup" xmlns:wpi="http://schemas.microsoft.com/office/word/2010/wordprocessingInk" xmlns:wne="http://schemas.microsoft.com/office/word/2006/wordml" xmlns:wps="http://schemas.microsoft.com/office/word/2010/wordprocessingShape" mc:Ignorable="w14 w15 w16se w16cid w16 w16cex w16sdtdh wp14">
+<w:ftr xmlns:wpc="http://schemas.microsoft.com/office/word/2010/wordprocessingCanvas" xmlns:cx="http://schemas.microsoft.com/office/drawing/2014/chartex" xmlns:cx1="http://schemas.microsoft.com/office/drawing/2015/9/8/chartex" xmlns:cx2="http://schemas.microsoft.com/office/drawing/2015/10/21/chartex" xmlns:cx3="http://schemas.microsoft.com/office/drawing/2016/5/9/chartex" xmlns:cx4="http://schemas.microsoft.com/office/drawing/2016/5/10/chartex" xmlns:cx5="http://schemas.microsoft.com/office/drawing/2016/5/11/chartex" xmlns:cx6="http://schemas.microsoft.com/office/drawing/2016/5/12/chartex" xmlns:cx7="http://schemas.microsoft.com/office/drawing/2016/5/13/chartex" xmlns:cx8="http://schemas.microsoft.com/office/drawing/2016/5/14/chartex" xmlns:mc="http://schemas.openxmlformats.org/markup-compatibility/2006" xmlns:aink="http://schemas.microsoft.com/office/drawing/2016/ink" xmlns:am3d="http://schemas.microsoft.com/office/drawing/2017/model3d" xmlns:o="urn:schemas-microsoft-com:office:office" xmlns:oel="http://schemas.microsoft.com/office/2019/extlst" xmlns:r="http://schemas.openxmlformats.org/officeDocument/2006/relationships" xmlns:m="http://schemas.openxmlformats.org/officeDocument/2006/math" xmlns:v="urn:schemas-microsoft-com:vml" xmlns:wp14="http://schemas.microsoft.com/office/word/2010/wordprocessingDrawing" xmlns:wp="http://schemas.openxmlformats.org/drawingml/2006/wordprocessingDrawing" xmlns:w10="urn:schemas-microsoft-com:office:word" xmlns:w="http://schemas.openxmlformats.org/wordprocessingml/2006/main" xmlns:w14="http://schemas.microsoft.com/office/word/2010/wordml" xmlns:w15="http://schemas.microsoft.com/office/word/2012/wordml" xmlns:w16cex="http://schemas.microsoft.com/office/word/2018/wordml/cex" xmlns:w16cid="http://schemas.microsoft.com/office/word/2016/wordml/cid" xmlns:w16="http://schemas.microsoft.com/office/word/2018/wordml" xmlns:w16du="http://schemas.microsoft.com/office/word/2023/wordml/word16du" xmlns:w16sdtdh="http://schemas.microsoft.com/office/word/2020/wordml/sdtdatahash" xmlns:w16se="http://schemas.microsoft.com/office/word/2015/wordml/symex" xmlns:wpg="http://schemas.microsoft.com/office/word/2010/wordprocessingGroup" xmlns:wpi="http://schemas.microsoft.com/office/word/2010/wordprocessingInk" xmlns:wne="http://schemas.microsoft.com/office/word/2006/wordml" xmlns:wps="http://schemas.microsoft.com/office/word/2010/wordprocessingShape" mc:Ignorable="w14 w15 w16se w16cid w16 w16cex w16sdtdh w16du wp14">
   <w:p>
     <w:pPr>
       <w:spacing w:line="259" w:lineRule="auto"/>
@@ -2352,7 +1201,21 @@
       <w:rPr>
         <w:color w:val="727272"/>
       </w:rPr>
-      <w:t xml:space="preserve">Khoa MinHi - page </w:t>
+      <w:t xml:space="preserve">Khoa </w:t>
+    </w:r>
+    <w:proofErr w:type="spellStart"/>
+    <w:r>
+      <w:rPr>
+        <w:color w:val="727272"/>
+      </w:rPr>
+      <w:t>MinHi</w:t>
+    </w:r>
+    <w:proofErr w:type="spellEnd"/>
+    <w:r>
+      <w:rPr>
+        <w:color w:val="727272"/>
+      </w:rPr>
+      <w:t xml:space="preserve"> - page </w:t>
     </w:r>
     <w:r>
       <w:rPr>
@@ -2389,7 +1252,7 @@
 </file>
 
 <file path=word/footer2.xml><?xml version="1.0" encoding="utf-8"?>
-<w:ftr xmlns:wpc="http://schemas.microsoft.com/office/word/2010/wordprocessingCanvas" xmlns:cx="http://schemas.microsoft.com/office/drawing/2014/chartex" xmlns:cx1="http://schemas.microsoft.com/office/drawing/2015/9/8/chartex" xmlns:cx2="http://schemas.microsoft.com/office/drawing/2015/10/21/chartex" xmlns:cx3="http://schemas.microsoft.com/office/drawing/2016/5/9/chartex" xmlns:cx4="http://schemas.microsoft.com/office/drawing/2016/5/10/chartex" xmlns:cx5="http://schemas.microsoft.com/office/drawing/2016/5/11/chartex" xmlns:cx6="http://schemas.microsoft.com/office/drawing/2016/5/12/chartex" xmlns:cx7="http://schemas.microsoft.com/office/drawing/2016/5/13/chartex" xmlns:cx8="http://schemas.microsoft.com/office/drawing/2016/5/14/chartex" xmlns:mc="http://schemas.openxmlformats.org/markup-compatibility/2006" xmlns:aink="http://schemas.microsoft.com/office/drawing/2016/ink" xmlns:am3d="http://schemas.microsoft.com/office/drawing/2017/model3d" xmlns:o="urn:schemas-microsoft-com:office:office" xmlns:oel="http://schemas.microsoft.com/office/2019/extlst" xmlns:r="http://schemas.openxmlformats.org/officeDocument/2006/relationships" xmlns:m="http://schemas.openxmlformats.org/officeDocument/2006/math" xmlns:v="urn:schemas-microsoft-com:vml" xmlns:wp14="http://schemas.microsoft.com/office/word/2010/wordprocessingDrawing" xmlns:wp="http://schemas.openxmlformats.org/drawingml/2006/wordprocessingDrawing" xmlns:w10="urn:schemas-microsoft-com:office:word" xmlns:w="http://schemas.openxmlformats.org/wordprocessingml/2006/main" xmlns:w14="http://schemas.microsoft.com/office/word/2010/wordml" xmlns:w15="http://schemas.microsoft.com/office/word/2012/wordml" xmlns:w16cex="http://schemas.microsoft.com/office/word/2018/wordml/cex" xmlns:w16cid="http://schemas.microsoft.com/office/word/2016/wordml/cid" xmlns:w16="http://schemas.microsoft.com/office/word/2018/wordml" xmlns:w16sdtdh="http://schemas.microsoft.com/office/word/2020/wordml/sdtdatahash" xmlns:w16se="http://schemas.microsoft.com/office/word/2015/wordml/symex" xmlns:wpg="http://schemas.microsoft.com/office/word/2010/wordprocessingGroup" xmlns:wpi="http://schemas.microsoft.com/office/word/2010/wordprocessingInk" xmlns:wne="http://schemas.microsoft.com/office/word/2006/wordml" xmlns:wps="http://schemas.microsoft.com/office/word/2010/wordprocessingShape" mc:Ignorable="w14 w15 w16se w16cid w16 w16cex w16sdtdh wp14">
+<w:ftr xmlns:wpc="http://schemas.microsoft.com/office/word/2010/wordprocessingCanvas" xmlns:cx="http://schemas.microsoft.com/office/drawing/2014/chartex" xmlns:cx1="http://schemas.microsoft.com/office/drawing/2015/9/8/chartex" xmlns:cx2="http://schemas.microsoft.com/office/drawing/2015/10/21/chartex" xmlns:cx3="http://schemas.microsoft.com/office/drawing/2016/5/9/chartex" xmlns:cx4="http://schemas.microsoft.com/office/drawing/2016/5/10/chartex" xmlns:cx5="http://schemas.microsoft.com/office/drawing/2016/5/11/chartex" xmlns:cx6="http://schemas.microsoft.com/office/drawing/2016/5/12/chartex" xmlns:cx7="http://schemas.microsoft.com/office/drawing/2016/5/13/chartex" xmlns:cx8="http://schemas.microsoft.com/office/drawing/2016/5/14/chartex" xmlns:mc="http://schemas.openxmlformats.org/markup-compatibility/2006" xmlns:aink="http://schemas.microsoft.com/office/drawing/2016/ink" xmlns:am3d="http://schemas.microsoft.com/office/drawing/2017/model3d" xmlns:o="urn:schemas-microsoft-com:office:office" xmlns:oel="http://schemas.microsoft.com/office/2019/extlst" xmlns:r="http://schemas.openxmlformats.org/officeDocument/2006/relationships" xmlns:m="http://schemas.openxmlformats.org/officeDocument/2006/math" xmlns:v="urn:schemas-microsoft-com:vml" xmlns:wp14="http://schemas.microsoft.com/office/word/2010/wordprocessingDrawing" xmlns:wp="http://schemas.openxmlformats.org/drawingml/2006/wordprocessingDrawing" xmlns:w10="urn:schemas-microsoft-com:office:word" xmlns:w="http://schemas.openxmlformats.org/wordprocessingml/2006/main" xmlns:w14="http://schemas.microsoft.com/office/word/2010/wordml" xmlns:w15="http://schemas.microsoft.com/office/word/2012/wordml" xmlns:w16cex="http://schemas.microsoft.com/office/word/2018/wordml/cex" xmlns:w16cid="http://schemas.microsoft.com/office/word/2016/wordml/cid" xmlns:w16="http://schemas.microsoft.com/office/word/2018/wordml" xmlns:w16du="http://schemas.microsoft.com/office/word/2023/wordml/word16du" xmlns:w16sdtdh="http://schemas.microsoft.com/office/word/2020/wordml/sdtdatahash" xmlns:w16se="http://schemas.microsoft.com/office/word/2015/wordml/symex" xmlns:wpg="http://schemas.microsoft.com/office/word/2010/wordprocessingGroup" xmlns:wpi="http://schemas.microsoft.com/office/word/2010/wordprocessingInk" xmlns:wne="http://schemas.microsoft.com/office/word/2006/wordml" xmlns:wps="http://schemas.microsoft.com/office/word/2010/wordprocessingShape" mc:Ignorable="w14 w15 w16se w16cid w16 w16cex w16sdtdh w16du wp14">
   <w:p>
     <w:pPr>
       <w:spacing w:line="259" w:lineRule="auto"/>
@@ -2401,7 +1264,7 @@
 </file>
 
 <file path=word/footer3.xml><?xml version="1.0" encoding="utf-8"?>
-<w:ftr xmlns:wpc="http://schemas.microsoft.com/office/word/2010/wordprocessingCanvas" xmlns:cx="http://schemas.microsoft.com/office/drawing/2014/chartex" xmlns:cx1="http://schemas.microsoft.com/office/drawing/2015/9/8/chartex" xmlns:cx2="http://schemas.microsoft.com/office/drawing/2015/10/21/chartex" xmlns:cx3="http://schemas.microsoft.com/office/drawing/2016/5/9/chartex" xmlns:cx4="http://schemas.microsoft.com/office/drawing/2016/5/10/chartex" xmlns:cx5="http://schemas.microsoft.com/office/drawing/2016/5/11/chartex" xmlns:cx6="http://schemas.microsoft.com/office/drawing/2016/5/12/chartex" xmlns:cx7="http://schemas.microsoft.com/office/drawing/2016/5/13/chartex" xmlns:cx8="http://schemas.microsoft.com/office/drawing/2016/5/14/chartex" xmlns:mc="http://schemas.openxmlformats.org/markup-compatibility/2006" xmlns:aink="http://schemas.microsoft.com/office/drawing/2016/ink" xmlns:am3d="http://schemas.microsoft.com/office/drawing/2017/model3d" xmlns:o="urn:schemas-microsoft-com:office:office" xmlns:oel="http://schemas.microsoft.com/office/2019/extlst" xmlns:r="http://schemas.openxmlformats.org/officeDocument/2006/relationships" xmlns:m="http://schemas.openxmlformats.org/officeDocument/2006/math" xmlns:v="urn:schemas-microsoft-com:vml" xmlns:wp14="http://schemas.microsoft.com/office/word/2010/wordprocessingDrawing" xmlns:wp="http://schemas.openxmlformats.org/drawingml/2006/wordprocessingDrawing" xmlns:w10="urn:schemas-microsoft-com:office:word" xmlns:w="http://schemas.openxmlformats.org/wordprocessingml/2006/main" xmlns:w14="http://schemas.microsoft.com/office/word/2010/wordml" xmlns:w15="http://schemas.microsoft.com/office/word/2012/wordml" xmlns:w16cex="http://schemas.microsoft.com/office/word/2018/wordml/cex" xmlns:w16cid="http://schemas.microsoft.com/office/word/2016/wordml/cid" xmlns:w16="http://schemas.microsoft.com/office/word/2018/wordml" xmlns:w16sdtdh="http://schemas.microsoft.com/office/word/2020/wordml/sdtdatahash" xmlns:w16se="http://schemas.microsoft.com/office/word/2015/wordml/symex" xmlns:wpg="http://schemas.microsoft.com/office/word/2010/wordprocessingGroup" xmlns:wpi="http://schemas.microsoft.com/office/word/2010/wordprocessingInk" xmlns:wne="http://schemas.microsoft.com/office/word/2006/wordml" xmlns:wps="http://schemas.microsoft.com/office/word/2010/wordprocessingShape" mc:Ignorable="w14 w15 w16se w16cid w16 w16cex w16sdtdh wp14">
+<w:ftr xmlns:wpc="http://schemas.microsoft.com/office/word/2010/wordprocessingCanvas" xmlns:cx="http://schemas.microsoft.com/office/drawing/2014/chartex" xmlns:cx1="http://schemas.microsoft.com/office/drawing/2015/9/8/chartex" xmlns:cx2="http://schemas.microsoft.com/office/drawing/2015/10/21/chartex" xmlns:cx3="http://schemas.microsoft.com/office/drawing/2016/5/9/chartex" xmlns:cx4="http://schemas.microsoft.com/office/drawing/2016/5/10/chartex" xmlns:cx5="http://schemas.microsoft.com/office/drawing/2016/5/11/chartex" xmlns:cx6="http://schemas.microsoft.com/office/drawing/2016/5/12/chartex" xmlns:cx7="http://schemas.microsoft.com/office/drawing/2016/5/13/chartex" xmlns:cx8="http://schemas.microsoft.com/office/drawing/2016/5/14/chartex" xmlns:mc="http://schemas.openxmlformats.org/markup-compatibility/2006" xmlns:aink="http://schemas.microsoft.com/office/drawing/2016/ink" xmlns:am3d="http://schemas.microsoft.com/office/drawing/2017/model3d" xmlns:o="urn:schemas-microsoft-com:office:office" xmlns:oel="http://schemas.microsoft.com/office/2019/extlst" xmlns:r="http://schemas.openxmlformats.org/officeDocument/2006/relationships" xmlns:m="http://schemas.openxmlformats.org/officeDocument/2006/math" xmlns:v="urn:schemas-microsoft-com:vml" xmlns:wp14="http://schemas.microsoft.com/office/word/2010/wordprocessingDrawing" xmlns:wp="http://schemas.openxmlformats.org/drawingml/2006/wordprocessingDrawing" xmlns:w10="urn:schemas-microsoft-com:office:word" xmlns:w="http://schemas.openxmlformats.org/wordprocessingml/2006/main" xmlns:w14="http://schemas.microsoft.com/office/word/2010/wordml" xmlns:w15="http://schemas.microsoft.com/office/word/2012/wordml" xmlns:w16cex="http://schemas.microsoft.com/office/word/2018/wordml/cex" xmlns:w16cid="http://schemas.microsoft.com/office/word/2016/wordml/cid" xmlns:w16="http://schemas.microsoft.com/office/word/2018/wordml" xmlns:w16du="http://schemas.microsoft.com/office/word/2023/wordml/word16du" xmlns:w16sdtdh="http://schemas.microsoft.com/office/word/2020/wordml/sdtdatahash" xmlns:w16se="http://schemas.microsoft.com/office/word/2015/wordml/symex" xmlns:wpg="http://schemas.microsoft.com/office/word/2010/wordprocessingGroup" xmlns:wpi="http://schemas.microsoft.com/office/word/2010/wordprocessingInk" xmlns:wne="http://schemas.microsoft.com/office/word/2006/wordml" xmlns:wps="http://schemas.microsoft.com/office/word/2010/wordprocessingShape" mc:Ignorable="w14 w15 w16se w16cid w16 w16cex w16sdtdh w16du wp14">
   <w:p>
     <w:pPr>
       <w:spacing w:line="259" w:lineRule="auto"/>
@@ -2413,7 +1276,7 @@
 </file>
 
 <file path=word/footnotes.xml><?xml version="1.0" encoding="utf-8"?>
-<w:footnotes xmlns:wpc="http://schemas.microsoft.com/office/word/2010/wordprocessingCanvas" xmlns:cx="http://schemas.microsoft.com/office/drawing/2014/chartex" xmlns:cx1="http://schemas.microsoft.com/office/drawing/2015/9/8/chartex" xmlns:cx2="http://schemas.microsoft.com/office/drawing/2015/10/21/chartex" xmlns:cx3="http://schemas.microsoft.com/office/drawing/2016/5/9/chartex" xmlns:cx4="http://schemas.microsoft.com/office/drawing/2016/5/10/chartex" xmlns:cx5="http://schemas.microsoft.com/office/drawing/2016/5/11/chartex" xmlns:cx6="http://schemas.microsoft.com/office/drawing/2016/5/12/chartex" xmlns:cx7="http://schemas.microsoft.com/office/drawing/2016/5/13/chartex" xmlns:cx8="http://schemas.microsoft.com/office/drawing/2016/5/14/chartex" xmlns:mc="http://schemas.openxmlformats.org/markup-compatibility/2006" xmlns:aink="http://schemas.microsoft.com/office/drawing/2016/ink" xmlns:am3d="http://schemas.microsoft.com/office/drawing/2017/model3d" xmlns:o="urn:schemas-microsoft-com:office:office" xmlns:oel="http://schemas.microsoft.com/office/2019/extlst" xmlns:r="http://schemas.openxmlformats.org/officeDocument/2006/relationships" xmlns:m="http://schemas.openxmlformats.org/officeDocument/2006/math" xmlns:v="urn:schemas-microsoft-com:vml" xmlns:wp14="http://schemas.microsoft.com/office/word/2010/wordprocessingDrawing" xmlns:wp="http://schemas.openxmlformats.org/drawingml/2006/wordprocessingDrawing" xmlns:w10="urn:schemas-microsoft-com:office:word" xmlns:w="http://schemas.openxmlformats.org/wordprocessingml/2006/main" xmlns:w14="http://schemas.microsoft.com/office/word/2010/wordml" xmlns:w15="http://schemas.microsoft.com/office/word/2012/wordml" xmlns:w16cex="http://schemas.microsoft.com/office/word/2018/wordml/cex" xmlns:w16cid="http://schemas.microsoft.com/office/word/2016/wordml/cid" xmlns:w16="http://schemas.microsoft.com/office/word/2018/wordml" xmlns:w16sdtdh="http://schemas.microsoft.com/office/word/2020/wordml/sdtdatahash" xmlns:w16se="http://schemas.microsoft.com/office/word/2015/wordml/symex" xmlns:wpg="http://schemas.microsoft.com/office/word/2010/wordprocessingGroup" xmlns:wpi="http://schemas.microsoft.com/office/word/2010/wordprocessingInk" xmlns:wne="http://schemas.microsoft.com/office/word/2006/wordml" xmlns:wps="http://schemas.microsoft.com/office/word/2010/wordprocessingShape" mc:Ignorable="w14 w15 w16se w16cid w16 w16cex w16sdtdh wp14">
+<w:footnotes xmlns:wpc="http://schemas.microsoft.com/office/word/2010/wordprocessingCanvas" xmlns:cx="http://schemas.microsoft.com/office/drawing/2014/chartex" xmlns:cx1="http://schemas.microsoft.com/office/drawing/2015/9/8/chartex" xmlns:cx2="http://schemas.microsoft.com/office/drawing/2015/10/21/chartex" xmlns:cx3="http://schemas.microsoft.com/office/drawing/2016/5/9/chartex" xmlns:cx4="http://schemas.microsoft.com/office/drawing/2016/5/10/chartex" xmlns:cx5="http://schemas.microsoft.com/office/drawing/2016/5/11/chartex" xmlns:cx6="http://schemas.microsoft.com/office/drawing/2016/5/12/chartex" xmlns:cx7="http://schemas.microsoft.com/office/drawing/2016/5/13/chartex" xmlns:cx8="http://schemas.microsoft.com/office/drawing/2016/5/14/chartex" xmlns:mc="http://schemas.openxmlformats.org/markup-compatibility/2006" xmlns:aink="http://schemas.microsoft.com/office/drawing/2016/ink" xmlns:am3d="http://schemas.microsoft.com/office/drawing/2017/model3d" xmlns:o="urn:schemas-microsoft-com:office:office" xmlns:oel="http://schemas.microsoft.com/office/2019/extlst" xmlns:r="http://schemas.openxmlformats.org/officeDocument/2006/relationships" xmlns:m="http://schemas.openxmlformats.org/officeDocument/2006/math" xmlns:v="urn:schemas-microsoft-com:vml" xmlns:wp14="http://schemas.microsoft.com/office/word/2010/wordprocessingDrawing" xmlns:wp="http://schemas.openxmlformats.org/drawingml/2006/wordprocessingDrawing" xmlns:w10="urn:schemas-microsoft-com:office:word" xmlns:w="http://schemas.openxmlformats.org/wordprocessingml/2006/main" xmlns:w14="http://schemas.microsoft.com/office/word/2010/wordml" xmlns:w15="http://schemas.microsoft.com/office/word/2012/wordml" xmlns:w16cex="http://schemas.microsoft.com/office/word/2018/wordml/cex" xmlns:w16cid="http://schemas.microsoft.com/office/word/2016/wordml/cid" xmlns:w16="http://schemas.microsoft.com/office/word/2018/wordml" xmlns:w16du="http://schemas.microsoft.com/office/word/2023/wordml/word16du" xmlns:w16sdtdh="http://schemas.microsoft.com/office/word/2020/wordml/sdtdatahash" xmlns:w16se="http://schemas.microsoft.com/office/word/2015/wordml/symex" xmlns:wpg="http://schemas.microsoft.com/office/word/2010/wordprocessingGroup" xmlns:wpi="http://schemas.microsoft.com/office/word/2010/wordprocessingInk" xmlns:wne="http://schemas.microsoft.com/office/word/2006/wordml" xmlns:wps="http://schemas.microsoft.com/office/word/2010/wordprocessingShape" mc:Ignorable="w14 w15 w16se w16cid w16 w16cex w16sdtdh w16du wp14">
   <w:footnote w:type="separator" w:id="-1">
     <w:p>
       <w:pPr>
@@ -2438,7 +1301,7 @@
 </file>
 
 <file path=word/numbering.xml><?xml version="1.0" encoding="utf-8"?>
-<w:numbering xmlns:wpc="http://schemas.microsoft.com/office/word/2010/wordprocessingCanvas" xmlns:cx="http://schemas.microsoft.com/office/drawing/2014/chartex" xmlns:cx1="http://schemas.microsoft.com/office/drawing/2015/9/8/chartex" xmlns:cx2="http://schemas.microsoft.com/office/drawing/2015/10/21/chartex" xmlns:cx3="http://schemas.microsoft.com/office/drawing/2016/5/9/chartex" xmlns:cx4="http://schemas.microsoft.com/office/drawing/2016/5/10/chartex" xmlns:cx5="http://schemas.microsoft.com/office/drawing/2016/5/11/chartex" xmlns:cx6="http://schemas.microsoft.com/office/drawing/2016/5/12/chartex" xmlns:cx7="http://schemas.microsoft.com/office/drawing/2016/5/13/chartex" xmlns:cx8="http://schemas.microsoft.com/office/drawing/2016/5/14/chartex" xmlns:mc="http://schemas.openxmlformats.org/markup-compatibility/2006" xmlns:aink="http://schemas.microsoft.com/office/drawing/2016/ink" xmlns:am3d="http://schemas.microsoft.com/office/drawing/2017/model3d" xmlns:o="urn:schemas-microsoft-com:office:office" xmlns:oel="http://schemas.microsoft.com/office/2019/extlst" xmlns:r="http://schemas.openxmlformats.org/officeDocument/2006/relationships" xmlns:m="http://schemas.openxmlformats.org/officeDocument/2006/math" xmlns:v="urn:schemas-microsoft-com:vml" xmlns:wp14="http://schemas.microsoft.com/office/word/2010/wordprocessingDrawing" xmlns:wp="http://schemas.openxmlformats.org/drawingml/2006/wordprocessingDrawing" xmlns:w10="urn:schemas-microsoft-com:office:word" xmlns:w="http://schemas.openxmlformats.org/wordprocessingml/2006/main" xmlns:w14="http://schemas.microsoft.com/office/word/2010/wordml" xmlns:w15="http://schemas.microsoft.com/office/word/2012/wordml" xmlns:w16cex="http://schemas.microsoft.com/office/word/2018/wordml/cex" xmlns:w16cid="http://schemas.microsoft.com/office/word/2016/wordml/cid" xmlns:w16="http://schemas.microsoft.com/office/word/2018/wordml" xmlns:w16sdtdh="http://schemas.microsoft.com/office/word/2020/wordml/sdtdatahash" xmlns:w16se="http://schemas.microsoft.com/office/word/2015/wordml/symex" xmlns:wpg="http://schemas.microsoft.com/office/word/2010/wordprocessingGroup" xmlns:wpi="http://schemas.microsoft.com/office/word/2010/wordprocessingInk" xmlns:wne="http://schemas.microsoft.com/office/word/2006/wordml" xmlns:wps="http://schemas.microsoft.com/office/word/2010/wordprocessingShape" mc:Ignorable="w14 w15 w16se w16cid w16 w16cex w16sdtdh wp14">
+<w:numbering xmlns:wpc="http://schemas.microsoft.com/office/word/2010/wordprocessingCanvas" xmlns:cx="http://schemas.microsoft.com/office/drawing/2014/chartex" xmlns:cx1="http://schemas.microsoft.com/office/drawing/2015/9/8/chartex" xmlns:cx2="http://schemas.microsoft.com/office/drawing/2015/10/21/chartex" xmlns:cx3="http://schemas.microsoft.com/office/drawing/2016/5/9/chartex" xmlns:cx4="http://schemas.microsoft.com/office/drawing/2016/5/10/chartex" xmlns:cx5="http://schemas.microsoft.com/office/drawing/2016/5/11/chartex" xmlns:cx6="http://schemas.microsoft.com/office/drawing/2016/5/12/chartex" xmlns:cx7="http://schemas.microsoft.com/office/drawing/2016/5/13/chartex" xmlns:cx8="http://schemas.microsoft.com/office/drawing/2016/5/14/chartex" xmlns:mc="http://schemas.openxmlformats.org/markup-compatibility/2006" xmlns:aink="http://schemas.microsoft.com/office/drawing/2016/ink" xmlns:am3d="http://schemas.microsoft.com/office/drawing/2017/model3d" xmlns:o="urn:schemas-microsoft-com:office:office" xmlns:oel="http://schemas.microsoft.com/office/2019/extlst" xmlns:r="http://schemas.openxmlformats.org/officeDocument/2006/relationships" xmlns:m="http://schemas.openxmlformats.org/officeDocument/2006/math" xmlns:v="urn:schemas-microsoft-com:vml" xmlns:wp14="http://schemas.microsoft.com/office/word/2010/wordprocessingDrawing" xmlns:wp="http://schemas.openxmlformats.org/drawingml/2006/wordprocessingDrawing" xmlns:w10="urn:schemas-microsoft-com:office:word" xmlns:w="http://schemas.openxmlformats.org/wordprocessingml/2006/main" xmlns:w14="http://schemas.microsoft.com/office/word/2010/wordml" xmlns:w15="http://schemas.microsoft.com/office/word/2012/wordml" xmlns:w16cex="http://schemas.microsoft.com/office/word/2018/wordml/cex" xmlns:w16cid="http://schemas.microsoft.com/office/word/2016/wordml/cid" xmlns:w16="http://schemas.microsoft.com/office/word/2018/wordml" xmlns:w16du="http://schemas.microsoft.com/office/word/2023/wordml/word16du" xmlns:w16sdtdh="http://schemas.microsoft.com/office/word/2020/wordml/sdtdatahash" xmlns:w16se="http://schemas.microsoft.com/office/word/2015/wordml/symex" xmlns:wpg="http://schemas.microsoft.com/office/word/2010/wordprocessingGroup" xmlns:wpi="http://schemas.microsoft.com/office/word/2010/wordprocessingInk" xmlns:wne="http://schemas.microsoft.com/office/word/2006/wordml" xmlns:wps="http://schemas.microsoft.com/office/word/2010/wordprocessingShape" mc:Ignorable="w14 w15 w16se w16cid w16 w16cex w16sdtdh w16du wp14">
   <w:abstractNum w:abstractNumId="0" w15:restartNumberingAfterBreak="0">
     <w:nsid w:val="3B3823B2"/>
     <w:multiLevelType w:val="multilevel"/>
@@ -3365,7 +2228,7 @@
 </file>
 
 <file path=word/styles.xml><?xml version="1.0" encoding="utf-8"?>
-<w:styles xmlns:mc="http://schemas.openxmlformats.org/markup-compatibility/2006" xmlns:r="http://schemas.openxmlformats.org/officeDocument/2006/relationships" xmlns:w="http://schemas.openxmlformats.org/wordprocessingml/2006/main" xmlns:w14="http://schemas.microsoft.com/office/word/2010/wordml" xmlns:w15="http://schemas.microsoft.com/office/word/2012/wordml" xmlns:w16cex="http://schemas.microsoft.com/office/word/2018/wordml/cex" xmlns:w16cid="http://schemas.microsoft.com/office/word/2016/wordml/cid" xmlns:w16="http://schemas.microsoft.com/office/word/2018/wordml" xmlns:w16sdtdh="http://schemas.microsoft.com/office/word/2020/wordml/sdtdatahash" xmlns:w16se="http://schemas.microsoft.com/office/word/2015/wordml/symex" mc:Ignorable="w14 w15 w16se w16cid w16 w16cex w16sdtdh">
+<w:styles xmlns:mc="http://schemas.openxmlformats.org/markup-compatibility/2006" xmlns:r="http://schemas.openxmlformats.org/officeDocument/2006/relationships" xmlns:w="http://schemas.openxmlformats.org/wordprocessingml/2006/main" xmlns:w14="http://schemas.microsoft.com/office/word/2010/wordml" xmlns:w15="http://schemas.microsoft.com/office/word/2012/wordml" xmlns:w16cex="http://schemas.microsoft.com/office/word/2018/wordml/cex" xmlns:w16cid="http://schemas.microsoft.com/office/word/2016/wordml/cid" xmlns:w16="http://schemas.microsoft.com/office/word/2018/wordml" xmlns:w16du="http://schemas.microsoft.com/office/word/2023/wordml/word16du" xmlns:w16sdtdh="http://schemas.microsoft.com/office/word/2020/wordml/sdtdatahash" xmlns:w16se="http://schemas.microsoft.com/office/word/2015/wordml/symex" mc:Ignorable="w14 w15 w16se w16cid w16 w16cex w16sdtdh w16du">
   <w:docDefaults>
     <w:rPrDefault>
       <w:rPr>

</xml_diff>